<commit_message>
document of deferred object is updated
</commit_message>
<xml_diff>
--- a/Document/GUI Basic Document/6_jQuery/jQuery.docx
+++ b/Document/GUI Basic Document/6_jQuery/jQuery.docx
@@ -1344,39 +1344,7 @@
           <w:rFonts w:ascii="Cascadia Code" w:hAnsi="Cascadia Code" w:cs="Cascadia Code"/>
           <w:lang w:val="en-US"/>
         </w:rPr>
-        <w:t xml:space="preserve">jQuery is lightweight </w:t>
-      </w:r>
-      <w:proofErr w:type="spellStart"/>
-      <w:r>
-        <w:rPr>
-          <w:rFonts w:ascii="Cascadia Code" w:hAnsi="Cascadia Code" w:cs="Cascadia Code"/>
-          <w:lang w:val="en-US"/>
-        </w:rPr>
-        <w:t>javascript</w:t>
-      </w:r>
-      <w:proofErr w:type="spellEnd"/>
-      <w:r>
-        <w:rPr>
-          <w:rFonts w:ascii="Cascadia Code" w:hAnsi="Cascadia Code" w:cs="Cascadia Code"/>
-          <w:lang w:val="en-US"/>
-        </w:rPr>
-        <w:t xml:space="preserve"> library, which minimizes the code to write in </w:t>
-      </w:r>
-      <w:proofErr w:type="spellStart"/>
-      <w:r>
-        <w:rPr>
-          <w:rFonts w:ascii="Cascadia Code" w:hAnsi="Cascadia Code" w:cs="Cascadia Code"/>
-          <w:lang w:val="en-US"/>
-        </w:rPr>
-        <w:t>javascript</w:t>
-      </w:r>
-      <w:proofErr w:type="spellEnd"/>
-      <w:r>
-        <w:rPr>
-          <w:rFonts w:ascii="Cascadia Code" w:hAnsi="Cascadia Code" w:cs="Cascadia Code"/>
-          <w:lang w:val="en-US"/>
-        </w:rPr>
-        <w:t>.</w:t>
+        <w:t>jQuery is lightweight javascript library, which minimizes the code to write in javascript.</w:t>
       </w:r>
     </w:p>
     <w:p>
@@ -1403,23 +1371,7 @@
           <w:rFonts w:ascii="Cascadia Code" w:hAnsi="Cascadia Code" w:cs="Cascadia Code"/>
           <w:lang w:val="en-US"/>
         </w:rPr>
-        <w:t xml:space="preserve">which can concise the code to write in </w:t>
-      </w:r>
-      <w:proofErr w:type="spellStart"/>
-      <w:r>
-        <w:rPr>
-          <w:rFonts w:ascii="Cascadia Code" w:hAnsi="Cascadia Code" w:cs="Cascadia Code"/>
-          <w:lang w:val="en-US"/>
-        </w:rPr>
-        <w:t>javascript</w:t>
-      </w:r>
-      <w:proofErr w:type="spellEnd"/>
-      <w:r>
-        <w:rPr>
-          <w:rFonts w:ascii="Cascadia Code" w:hAnsi="Cascadia Code" w:cs="Cascadia Code"/>
-          <w:lang w:val="en-US"/>
-        </w:rPr>
-        <w:t>.</w:t>
+        <w:t>which can concise the code to write in javascript.</w:t>
       </w:r>
     </w:p>
     <w:p>
@@ -1439,39 +1391,7 @@
           <w:rFonts w:ascii="Cascadia Code" w:hAnsi="Cascadia Code" w:cs="Cascadia Code"/>
           <w:lang w:val="en-US"/>
         </w:rPr>
-        <w:t xml:space="preserve">jQuery is translated to </w:t>
-      </w:r>
-      <w:proofErr w:type="spellStart"/>
-      <w:r>
-        <w:rPr>
-          <w:rFonts w:ascii="Cascadia Code" w:hAnsi="Cascadia Code" w:cs="Cascadia Code"/>
-          <w:lang w:val="en-US"/>
-        </w:rPr>
-        <w:t>javascript</w:t>
-      </w:r>
-      <w:proofErr w:type="spellEnd"/>
-      <w:r>
-        <w:rPr>
-          <w:rFonts w:ascii="Cascadia Code" w:hAnsi="Cascadia Code" w:cs="Cascadia Code"/>
-          <w:lang w:val="en-US"/>
-        </w:rPr>
-        <w:t xml:space="preserve">, and that particular script is executed during implementation in </w:t>
-      </w:r>
-      <w:proofErr w:type="spellStart"/>
-      <w:r>
-        <w:rPr>
-          <w:rFonts w:ascii="Cascadia Code" w:hAnsi="Cascadia Code" w:cs="Cascadia Code"/>
-          <w:lang w:val="en-US"/>
-        </w:rPr>
-        <w:t>javscript</w:t>
-      </w:r>
-      <w:proofErr w:type="spellEnd"/>
-      <w:r>
-        <w:rPr>
-          <w:rFonts w:ascii="Cascadia Code" w:hAnsi="Cascadia Code" w:cs="Cascadia Code"/>
-          <w:lang w:val="en-US"/>
-        </w:rPr>
-        <w:t>.</w:t>
+        <w:t>jQuery is translated to javascript, and that particular script is executed during implementation in javscript.</w:t>
       </w:r>
     </w:p>
     <w:p>
@@ -1491,23 +1411,7 @@
           <w:rFonts w:ascii="Cascadia Code" w:hAnsi="Cascadia Code" w:cs="Cascadia Code"/>
           <w:lang w:val="en-US"/>
         </w:rPr>
-        <w:t xml:space="preserve">Execution speed of jQuery is little slower than </w:t>
-      </w:r>
-      <w:proofErr w:type="spellStart"/>
-      <w:r>
-        <w:rPr>
-          <w:rFonts w:ascii="Cascadia Code" w:hAnsi="Cascadia Code" w:cs="Cascadia Code"/>
-          <w:lang w:val="en-US"/>
-        </w:rPr>
-        <w:t>javascript</w:t>
-      </w:r>
-      <w:proofErr w:type="spellEnd"/>
-      <w:r>
-        <w:rPr>
-          <w:rFonts w:ascii="Cascadia Code" w:hAnsi="Cascadia Code" w:cs="Cascadia Code"/>
-          <w:lang w:val="en-US"/>
-        </w:rPr>
-        <w:t xml:space="preserve"> due to translation process.</w:t>
+        <w:t>Execution speed of jQuery is little slower than javascript due to translation process.</w:t>
       </w:r>
     </w:p>
     <w:p>
@@ -1887,23 +1791,7 @@
           <w:rFonts w:ascii="Cascadia Code" w:hAnsi="Cascadia Code" w:cs="Cascadia Code"/>
           <w:lang w:val="en-US"/>
         </w:rPr>
-        <w:t xml:space="preserve">This method is used to run </w:t>
-      </w:r>
-      <w:proofErr w:type="spellStart"/>
-      <w:r>
-        <w:rPr>
-          <w:rFonts w:ascii="Cascadia Code" w:hAnsi="Cascadia Code" w:cs="Cascadia Code"/>
-          <w:lang w:val="en-US"/>
-        </w:rPr>
-        <w:t>jQuey</w:t>
-      </w:r>
-      <w:proofErr w:type="spellEnd"/>
-      <w:r>
-        <w:rPr>
-          <w:rFonts w:ascii="Cascadia Code" w:hAnsi="Cascadia Code" w:cs="Cascadia Code"/>
-          <w:lang w:val="en-US"/>
-        </w:rPr>
-        <w:t xml:space="preserve"> after webpage loads.</w:t>
+        <w:t>This method is used to run jQuey after webpage loads.</w:t>
       </w:r>
     </w:p>
     <w:p>
@@ -2017,23 +1905,7 @@
           <w:rFonts w:ascii="Cascadia Code" w:hAnsi="Cascadia Code" w:cs="Cascadia Code"/>
           <w:lang w:val="en-US"/>
         </w:rPr>
-        <w:t xml:space="preserve">List of methods are described below which are </w:t>
-      </w:r>
-      <w:proofErr w:type="spellStart"/>
-      <w:r>
-        <w:rPr>
-          <w:rFonts w:ascii="Cascadia Code" w:hAnsi="Cascadia Code" w:cs="Cascadia Code"/>
-          <w:lang w:val="en-US"/>
-        </w:rPr>
-        <w:t>use</w:t>
-      </w:r>
-      <w:proofErr w:type="spellEnd"/>
-      <w:r>
-        <w:rPr>
-          <w:rFonts w:ascii="Cascadia Code" w:hAnsi="Cascadia Code" w:cs="Cascadia Code"/>
-          <w:lang w:val="en-US"/>
-        </w:rPr>
-        <w:t xml:space="preserve"> to manipulate HTML &amp; CSS content by using jQuery : </w:t>
+        <w:t xml:space="preserve">List of methods are described below which are use to manipulate HTML &amp; CSS content by using jQuery : </w:t>
       </w:r>
     </w:p>
     <w:p>
@@ -2238,7 +2110,6 @@
               </w:rPr>
             </w:pPr>
             <w:hyperlink r:id="rId9" w:history="1">
-              <w:proofErr w:type="spellStart"/>
               <w:r>
                 <w:rPr>
                   <w:rStyle w:val="Hyperlink"/>
@@ -2246,17 +2117,7 @@
                   <w:color w:val="FF0000"/>
                   <w:u w:val="none"/>
                 </w:rPr>
-                <w:t>addClass</w:t>
-              </w:r>
-              <w:proofErr w:type="spellEnd"/>
-              <w:r>
-                <w:rPr>
-                  <w:rStyle w:val="Hyperlink"/>
-                  <w:rFonts w:ascii="Cascadia Code" w:hAnsi="Cascadia Code" w:cs="Cascadia Code"/>
-                  <w:color w:val="FF0000"/>
-                  <w:u w:val="none"/>
-                </w:rPr>
-                <w:t>()</w:t>
+                <w:t>addClass()</w:t>
               </w:r>
             </w:hyperlink>
           </w:p>
@@ -2435,7 +2296,6 @@
               </w:rPr>
             </w:pPr>
             <w:hyperlink r:id="rId12" w:history="1">
-              <w:proofErr w:type="spellStart"/>
               <w:r>
                 <w:rPr>
                   <w:rStyle w:val="Hyperlink"/>
@@ -2443,17 +2303,7 @@
                   <w:color w:val="FF0000"/>
                   <w:u w:val="none"/>
                 </w:rPr>
-                <w:t>appendTo</w:t>
-              </w:r>
-              <w:proofErr w:type="spellEnd"/>
-              <w:r>
-                <w:rPr>
-                  <w:rStyle w:val="Hyperlink"/>
-                  <w:rFonts w:ascii="Cascadia Code" w:hAnsi="Cascadia Code" w:cs="Cascadia Code"/>
-                  <w:color w:val="FF0000"/>
-                  <w:u w:val="none"/>
-                </w:rPr>
-                <w:t>()</w:t>
+                <w:t>appendTo()</w:t>
               </w:r>
             </w:hyperlink>
           </w:p>
@@ -2508,7 +2358,6 @@
               </w:rPr>
             </w:pPr>
             <w:hyperlink r:id="rId13" w:history="1">
-              <w:proofErr w:type="spellStart"/>
               <w:r>
                 <w:rPr>
                   <w:rStyle w:val="Hyperlink"/>
@@ -2516,17 +2365,7 @@
                   <w:color w:val="FF0000"/>
                   <w:u w:val="none"/>
                 </w:rPr>
-                <w:t>attr</w:t>
-              </w:r>
-              <w:proofErr w:type="spellEnd"/>
-              <w:r>
-                <w:rPr>
-                  <w:rStyle w:val="Hyperlink"/>
-                  <w:rFonts w:ascii="Cascadia Code" w:hAnsi="Cascadia Code" w:cs="Cascadia Code"/>
-                  <w:color w:val="FF0000"/>
-                  <w:u w:val="none"/>
-                </w:rPr>
-                <w:t>()</w:t>
+                <w:t>attr()</w:t>
               </w:r>
             </w:hyperlink>
           </w:p>
@@ -2705,7 +2544,6 @@
               </w:rPr>
             </w:pPr>
             <w:hyperlink r:id="rId16" w:history="1">
-              <w:proofErr w:type="spellStart"/>
               <w:r>
                 <w:rPr>
                   <w:rStyle w:val="Hyperlink"/>
@@ -2713,17 +2551,7 @@
                   <w:color w:val="FF0000"/>
                   <w:u w:val="none"/>
                 </w:rPr>
-                <w:t>css</w:t>
-              </w:r>
-              <w:proofErr w:type="spellEnd"/>
-              <w:r>
-                <w:rPr>
-                  <w:rStyle w:val="Hyperlink"/>
-                  <w:rFonts w:ascii="Cascadia Code" w:hAnsi="Cascadia Code" w:cs="Cascadia Code"/>
-                  <w:color w:val="FF0000"/>
-                  <w:u w:val="none"/>
-                </w:rPr>
-                <w:t>()</w:t>
+                <w:t>css()</w:t>
               </w:r>
             </w:hyperlink>
           </w:p>
@@ -2902,7 +2730,6 @@
               </w:rPr>
             </w:pPr>
             <w:hyperlink r:id="rId19" w:history="1">
-              <w:proofErr w:type="spellStart"/>
               <w:r>
                 <w:rPr>
                   <w:rStyle w:val="Hyperlink"/>
@@ -2910,17 +2737,7 @@
                   <w:color w:val="FF0000"/>
                   <w:u w:val="none"/>
                 </w:rPr>
-                <w:t>hasClass</w:t>
-              </w:r>
-              <w:proofErr w:type="spellEnd"/>
-              <w:r>
-                <w:rPr>
-                  <w:rStyle w:val="Hyperlink"/>
-                  <w:rFonts w:ascii="Cascadia Code" w:hAnsi="Cascadia Code" w:cs="Cascadia Code"/>
-                  <w:color w:val="FF0000"/>
-                  <w:u w:val="none"/>
-                </w:rPr>
-                <w:t>()</w:t>
+                <w:t>hasClass()</w:t>
               </w:r>
             </w:hyperlink>
           </w:p>
@@ -3099,7 +2916,6 @@
               </w:rPr>
             </w:pPr>
             <w:hyperlink r:id="rId22" w:history="1">
-              <w:proofErr w:type="spellStart"/>
               <w:r>
                 <w:rPr>
                   <w:rStyle w:val="Hyperlink"/>
@@ -3107,17 +2923,7 @@
                   <w:color w:val="FF0000"/>
                   <w:u w:val="none"/>
                 </w:rPr>
-                <w:t>innerHeight</w:t>
-              </w:r>
-              <w:proofErr w:type="spellEnd"/>
-              <w:r>
-                <w:rPr>
-                  <w:rStyle w:val="Hyperlink"/>
-                  <w:rFonts w:ascii="Cascadia Code" w:hAnsi="Cascadia Code" w:cs="Cascadia Code"/>
-                  <w:color w:val="FF0000"/>
-                  <w:u w:val="none"/>
-                </w:rPr>
-                <w:t>()</w:t>
+                <w:t>innerHeight()</w:t>
               </w:r>
             </w:hyperlink>
           </w:p>
@@ -3172,7 +2978,6 @@
               </w:rPr>
             </w:pPr>
             <w:hyperlink r:id="rId23" w:history="1">
-              <w:proofErr w:type="spellStart"/>
               <w:r>
                 <w:rPr>
                   <w:rStyle w:val="Hyperlink"/>
@@ -3180,17 +2985,7 @@
                   <w:color w:val="FF0000"/>
                   <w:u w:val="none"/>
                 </w:rPr>
-                <w:t>innerWidth</w:t>
-              </w:r>
-              <w:proofErr w:type="spellEnd"/>
-              <w:r>
-                <w:rPr>
-                  <w:rStyle w:val="Hyperlink"/>
-                  <w:rFonts w:ascii="Cascadia Code" w:hAnsi="Cascadia Code" w:cs="Cascadia Code"/>
-                  <w:color w:val="FF0000"/>
-                  <w:u w:val="none"/>
-                </w:rPr>
-                <w:t>()</w:t>
+                <w:t>innerWidth()</w:t>
               </w:r>
             </w:hyperlink>
           </w:p>
@@ -3245,7 +3040,6 @@
               </w:rPr>
             </w:pPr>
             <w:hyperlink r:id="rId24" w:history="1">
-              <w:proofErr w:type="spellStart"/>
               <w:r>
                 <w:rPr>
                   <w:rStyle w:val="Hyperlink"/>
@@ -3253,17 +3047,7 @@
                   <w:color w:val="FF0000"/>
                   <w:u w:val="none"/>
                 </w:rPr>
-                <w:t>insertAfter</w:t>
-              </w:r>
-              <w:proofErr w:type="spellEnd"/>
-              <w:r>
-                <w:rPr>
-                  <w:rStyle w:val="Hyperlink"/>
-                  <w:rFonts w:ascii="Cascadia Code" w:hAnsi="Cascadia Code" w:cs="Cascadia Code"/>
-                  <w:color w:val="FF0000"/>
-                  <w:u w:val="none"/>
-                </w:rPr>
-                <w:t>()</w:t>
+                <w:t>insertAfter()</w:t>
               </w:r>
             </w:hyperlink>
           </w:p>
@@ -3318,7 +3102,6 @@
               </w:rPr>
             </w:pPr>
             <w:hyperlink r:id="rId25" w:history="1">
-              <w:proofErr w:type="spellStart"/>
               <w:r>
                 <w:rPr>
                   <w:rStyle w:val="Hyperlink"/>
@@ -3326,17 +3109,7 @@
                   <w:color w:val="FF0000"/>
                   <w:u w:val="none"/>
                 </w:rPr>
-                <w:t>insertBefore</w:t>
-              </w:r>
-              <w:proofErr w:type="spellEnd"/>
-              <w:r>
-                <w:rPr>
-                  <w:rStyle w:val="Hyperlink"/>
-                  <w:rFonts w:ascii="Cascadia Code" w:hAnsi="Cascadia Code" w:cs="Cascadia Code"/>
-                  <w:color w:val="FF0000"/>
-                  <w:u w:val="none"/>
-                </w:rPr>
-                <w:t>()</w:t>
+                <w:t>insertBefore()</w:t>
               </w:r>
             </w:hyperlink>
           </w:p>
@@ -3391,7 +3164,6 @@
               </w:rPr>
             </w:pPr>
             <w:hyperlink r:id="rId26" w:history="1">
-              <w:proofErr w:type="spellStart"/>
               <w:r>
                 <w:rPr>
                   <w:rStyle w:val="Hyperlink"/>
@@ -3399,17 +3171,7 @@
                   <w:color w:val="FF0000"/>
                   <w:u w:val="none"/>
                 </w:rPr>
-                <w:t>outerHeight</w:t>
-              </w:r>
-              <w:proofErr w:type="spellEnd"/>
-              <w:r>
-                <w:rPr>
-                  <w:rStyle w:val="Hyperlink"/>
-                  <w:rFonts w:ascii="Cascadia Code" w:hAnsi="Cascadia Code" w:cs="Cascadia Code"/>
-                  <w:color w:val="FF0000"/>
-                  <w:u w:val="none"/>
-                </w:rPr>
-                <w:t>()</w:t>
+                <w:t>outerHeight()</w:t>
               </w:r>
             </w:hyperlink>
           </w:p>
@@ -3464,7 +3226,6 @@
               </w:rPr>
             </w:pPr>
             <w:hyperlink r:id="rId27" w:history="1">
-              <w:proofErr w:type="spellStart"/>
               <w:r>
                 <w:rPr>
                   <w:rStyle w:val="Hyperlink"/>
@@ -3472,17 +3233,7 @@
                   <w:color w:val="FF0000"/>
                   <w:u w:val="none"/>
                 </w:rPr>
-                <w:t>outerWidth</w:t>
-              </w:r>
-              <w:proofErr w:type="spellEnd"/>
-              <w:r>
-                <w:rPr>
-                  <w:rStyle w:val="Hyperlink"/>
-                  <w:rFonts w:ascii="Cascadia Code" w:hAnsi="Cascadia Code" w:cs="Cascadia Code"/>
-                  <w:color w:val="FF0000"/>
-                  <w:u w:val="none"/>
-                </w:rPr>
-                <w:t>()</w:t>
+                <w:t>outerWidth()</w:t>
               </w:r>
             </w:hyperlink>
           </w:p>
@@ -3661,7 +3412,6 @@
               </w:rPr>
             </w:pPr>
             <w:hyperlink r:id="rId30" w:history="1">
-              <w:proofErr w:type="spellStart"/>
               <w:r>
                 <w:rPr>
                   <w:rStyle w:val="Hyperlink"/>
@@ -3669,17 +3419,7 @@
                   <w:color w:val="FF0000"/>
                   <w:u w:val="none"/>
                 </w:rPr>
-                <w:t>prependTo</w:t>
-              </w:r>
-              <w:proofErr w:type="spellEnd"/>
-              <w:r>
-                <w:rPr>
-                  <w:rStyle w:val="Hyperlink"/>
-                  <w:rFonts w:ascii="Cascadia Code" w:hAnsi="Cascadia Code" w:cs="Cascadia Code"/>
-                  <w:color w:val="FF0000"/>
-                  <w:u w:val="none"/>
-                </w:rPr>
-                <w:t>()</w:t>
+                <w:t>prependTo()</w:t>
               </w:r>
             </w:hyperlink>
           </w:p>
@@ -3858,7 +3598,6 @@
               </w:rPr>
             </w:pPr>
             <w:hyperlink r:id="rId33" w:history="1">
-              <w:proofErr w:type="spellStart"/>
               <w:r>
                 <w:rPr>
                   <w:rStyle w:val="Hyperlink"/>
@@ -3866,17 +3605,7 @@
                   <w:color w:val="FF0000"/>
                   <w:u w:val="none"/>
                 </w:rPr>
-                <w:t>removeAttr</w:t>
-              </w:r>
-              <w:proofErr w:type="spellEnd"/>
-              <w:r>
-                <w:rPr>
-                  <w:rStyle w:val="Hyperlink"/>
-                  <w:rFonts w:ascii="Cascadia Code" w:hAnsi="Cascadia Code" w:cs="Cascadia Code"/>
-                  <w:color w:val="FF0000"/>
-                  <w:u w:val="none"/>
-                </w:rPr>
-                <w:t>()</w:t>
+                <w:t>removeAttr()</w:t>
               </w:r>
             </w:hyperlink>
           </w:p>
@@ -3931,7 +3660,6 @@
               </w:rPr>
             </w:pPr>
             <w:hyperlink r:id="rId34" w:history="1">
-              <w:proofErr w:type="spellStart"/>
               <w:r>
                 <w:rPr>
                   <w:rStyle w:val="Hyperlink"/>
@@ -3939,17 +3667,7 @@
                   <w:color w:val="FF0000"/>
                   <w:u w:val="none"/>
                 </w:rPr>
-                <w:t>removeClass</w:t>
-              </w:r>
-              <w:proofErr w:type="spellEnd"/>
-              <w:r>
-                <w:rPr>
-                  <w:rStyle w:val="Hyperlink"/>
-                  <w:rFonts w:ascii="Cascadia Code" w:hAnsi="Cascadia Code" w:cs="Cascadia Code"/>
-                  <w:color w:val="FF0000"/>
-                  <w:u w:val="none"/>
-                </w:rPr>
-                <w:t>()</w:t>
+                <w:t>removeClass()</w:t>
               </w:r>
             </w:hyperlink>
           </w:p>
@@ -4004,7 +3722,6 @@
               </w:rPr>
             </w:pPr>
             <w:hyperlink r:id="rId35" w:history="1">
-              <w:proofErr w:type="spellStart"/>
               <w:r>
                 <w:rPr>
                   <w:rStyle w:val="Hyperlink"/>
@@ -4012,17 +3729,7 @@
                   <w:color w:val="FF0000"/>
                   <w:u w:val="none"/>
                 </w:rPr>
-                <w:t>removeProp</w:t>
-              </w:r>
-              <w:proofErr w:type="spellEnd"/>
-              <w:r>
-                <w:rPr>
-                  <w:rStyle w:val="Hyperlink"/>
-                  <w:rFonts w:ascii="Cascadia Code" w:hAnsi="Cascadia Code" w:cs="Cascadia Code"/>
-                  <w:color w:val="FF0000"/>
-                  <w:u w:val="none"/>
-                </w:rPr>
-                <w:t>()</w:t>
+                <w:t>removeProp()</w:t>
               </w:r>
             </w:hyperlink>
           </w:p>
@@ -4077,7 +3784,6 @@
               </w:rPr>
             </w:pPr>
             <w:hyperlink r:id="rId36" w:history="1">
-              <w:proofErr w:type="spellStart"/>
               <w:r>
                 <w:rPr>
                   <w:rStyle w:val="Hyperlink"/>
@@ -4085,17 +3791,7 @@
                   <w:color w:val="FF0000"/>
                   <w:u w:val="none"/>
                 </w:rPr>
-                <w:t>replaceAll</w:t>
-              </w:r>
-              <w:proofErr w:type="spellEnd"/>
-              <w:r>
-                <w:rPr>
-                  <w:rStyle w:val="Hyperlink"/>
-                  <w:rFonts w:ascii="Cascadia Code" w:hAnsi="Cascadia Code" w:cs="Cascadia Code"/>
-                  <w:color w:val="FF0000"/>
-                  <w:u w:val="none"/>
-                </w:rPr>
-                <w:t>()</w:t>
+                <w:t>replaceAll()</w:t>
               </w:r>
             </w:hyperlink>
           </w:p>
@@ -4150,7 +3846,6 @@
               </w:rPr>
             </w:pPr>
             <w:hyperlink r:id="rId37" w:history="1">
-              <w:proofErr w:type="spellStart"/>
               <w:r>
                 <w:rPr>
                   <w:rStyle w:val="Hyperlink"/>
@@ -4158,17 +3853,7 @@
                   <w:color w:val="FF0000"/>
                   <w:u w:val="none"/>
                 </w:rPr>
-                <w:t>replaceWith</w:t>
-              </w:r>
-              <w:proofErr w:type="spellEnd"/>
-              <w:r>
-                <w:rPr>
-                  <w:rStyle w:val="Hyperlink"/>
-                  <w:rFonts w:ascii="Cascadia Code" w:hAnsi="Cascadia Code" w:cs="Cascadia Code"/>
-                  <w:color w:val="FF0000"/>
-                  <w:u w:val="none"/>
-                </w:rPr>
-                <w:t>()</w:t>
+                <w:t>replaceWith()</w:t>
               </w:r>
             </w:hyperlink>
           </w:p>
@@ -4285,7 +3970,6 @@
               </w:rPr>
             </w:pPr>
             <w:hyperlink r:id="rId39" w:history="1">
-              <w:proofErr w:type="spellStart"/>
               <w:r>
                 <w:rPr>
                   <w:rStyle w:val="Hyperlink"/>
@@ -4293,17 +3977,7 @@
                   <w:color w:val="FF0000"/>
                   <w:u w:val="none"/>
                 </w:rPr>
-                <w:t>toggleClass</w:t>
-              </w:r>
-              <w:proofErr w:type="spellEnd"/>
-              <w:r>
-                <w:rPr>
-                  <w:rStyle w:val="Hyperlink"/>
-                  <w:rFonts w:ascii="Cascadia Code" w:hAnsi="Cascadia Code" w:cs="Cascadia Code"/>
-                  <w:color w:val="FF0000"/>
-                  <w:u w:val="none"/>
-                </w:rPr>
-                <w:t>()</w:t>
+                <w:t>toggleClass()</w:t>
               </w:r>
             </w:hyperlink>
           </w:p>
@@ -4420,7 +4094,6 @@
               </w:rPr>
             </w:pPr>
             <w:hyperlink r:id="rId41" w:history="1">
-              <w:proofErr w:type="spellStart"/>
               <w:r>
                 <w:rPr>
                   <w:rStyle w:val="Hyperlink"/>
@@ -4428,17 +4101,7 @@
                   <w:color w:val="FF0000"/>
                   <w:u w:val="none"/>
                 </w:rPr>
-                <w:t>val</w:t>
-              </w:r>
-              <w:proofErr w:type="spellEnd"/>
-              <w:r>
-                <w:rPr>
-                  <w:rStyle w:val="Hyperlink"/>
-                  <w:rFonts w:ascii="Cascadia Code" w:hAnsi="Cascadia Code" w:cs="Cascadia Code"/>
-                  <w:color w:val="FF0000"/>
-                  <w:u w:val="none"/>
-                </w:rPr>
-                <w:t>()</w:t>
+                <w:t>val()</w:t>
               </w:r>
             </w:hyperlink>
           </w:p>
@@ -4613,7 +4276,6 @@
               </w:rPr>
             </w:pPr>
             <w:hyperlink r:id="rId43" w:history="1">
-              <w:proofErr w:type="spellStart"/>
               <w:r>
                 <w:rPr>
                   <w:rStyle w:val="Hyperlink"/>
@@ -4621,17 +4283,7 @@
                   <w:color w:val="FF0000"/>
                   <w:u w:val="none"/>
                 </w:rPr>
-                <w:t>wrapAll</w:t>
-              </w:r>
-              <w:proofErr w:type="spellEnd"/>
-              <w:r>
-                <w:rPr>
-                  <w:rStyle w:val="Hyperlink"/>
-                  <w:rFonts w:ascii="Cascadia Code" w:hAnsi="Cascadia Code" w:cs="Cascadia Code"/>
-                  <w:color w:val="FF0000"/>
-                  <w:u w:val="none"/>
-                </w:rPr>
-                <w:t>()</w:t>
+                <w:t>wrapAll()</w:t>
               </w:r>
             </w:hyperlink>
           </w:p>
@@ -4686,7 +4338,6 @@
               </w:rPr>
             </w:pPr>
             <w:hyperlink r:id="rId44" w:history="1">
-              <w:proofErr w:type="spellStart"/>
               <w:r>
                 <w:rPr>
                   <w:rStyle w:val="Hyperlink"/>
@@ -4694,17 +4345,7 @@
                   <w:color w:val="FF0000"/>
                   <w:u w:val="none"/>
                 </w:rPr>
-                <w:t>wrapInner</w:t>
-              </w:r>
-              <w:proofErr w:type="spellEnd"/>
-              <w:r>
-                <w:rPr>
-                  <w:rStyle w:val="Hyperlink"/>
-                  <w:rFonts w:ascii="Cascadia Code" w:hAnsi="Cascadia Code" w:cs="Cascadia Code"/>
-                  <w:color w:val="FF0000"/>
-                  <w:u w:val="none"/>
-                </w:rPr>
-                <w:t>()</w:t>
+                <w:t>wrapInner()</w:t>
               </w:r>
             </w:hyperlink>
           </w:p>
@@ -5110,7 +4751,6 @@
               </w:rPr>
             </w:pPr>
             <w:hyperlink r:id="rId48" w:history="1">
-              <w:proofErr w:type="spellStart"/>
               <w:r>
                 <w:rPr>
                   <w:rStyle w:val="Hyperlink"/>
@@ -5118,17 +4758,7 @@
                   <w:color w:val="FF0000"/>
                   <w:u w:val="none"/>
                 </w:rPr>
-                <w:t>dblclick</w:t>
-              </w:r>
-              <w:proofErr w:type="spellEnd"/>
-              <w:r>
-                <w:rPr>
-                  <w:rStyle w:val="Hyperlink"/>
-                  <w:rFonts w:ascii="Cascadia Code" w:hAnsi="Cascadia Code" w:cs="Cascadia Code"/>
-                  <w:color w:val="FF0000"/>
-                  <w:u w:val="none"/>
-                </w:rPr>
-                <w:t>()</w:t>
+                <w:t>dblclick()</w:t>
               </w:r>
             </w:hyperlink>
           </w:p>
@@ -5186,7 +4816,6 @@
               </w:rPr>
             </w:pPr>
             <w:hyperlink r:id="rId49" w:history="1">
-              <w:proofErr w:type="spellStart"/>
               <w:r>
                 <w:rPr>
                   <w:rStyle w:val="Hyperlink"/>
@@ -5196,7 +4825,6 @@
                 </w:rPr>
                 <w:t>event.currentTarget</w:t>
               </w:r>
-              <w:proofErr w:type="spellEnd"/>
             </w:hyperlink>
           </w:p>
         </w:tc>
@@ -5253,7 +4881,6 @@
               </w:rPr>
             </w:pPr>
             <w:hyperlink r:id="rId50" w:history="1">
-              <w:proofErr w:type="spellStart"/>
               <w:r>
                 <w:rPr>
                   <w:rStyle w:val="Hyperlink"/>
@@ -5263,7 +4890,6 @@
                 </w:rPr>
                 <w:t>event.data</w:t>
               </w:r>
-              <w:proofErr w:type="spellEnd"/>
             </w:hyperlink>
           </w:p>
         </w:tc>
@@ -5319,7 +4945,6 @@
                 <w:color w:val="FF0000"/>
               </w:rPr>
             </w:pPr>
-            <w:proofErr w:type="spellStart"/>
             <w:r>
               <w:rPr>
                 <w:rFonts w:ascii="Cascadia Code" w:hAnsi="Cascadia Code" w:cs="Cascadia Code"/>
@@ -5327,7 +4952,6 @@
               </w:rPr>
               <w:t>event.pageX</w:t>
             </w:r>
-            <w:proofErr w:type="spellEnd"/>
           </w:p>
         </w:tc>
         <w:tc>
@@ -5383,7 +5007,6 @@
               </w:rPr>
             </w:pPr>
             <w:hyperlink r:id="rId51" w:history="1">
-              <w:proofErr w:type="spellStart"/>
               <w:r>
                 <w:rPr>
                   <w:rStyle w:val="Hyperlink"/>
@@ -5393,7 +5016,6 @@
                 </w:rPr>
                 <w:t>event.pageY</w:t>
               </w:r>
-              <w:proofErr w:type="spellEnd"/>
             </w:hyperlink>
           </w:p>
         </w:tc>
@@ -5450,7 +5072,6 @@
               </w:rPr>
             </w:pPr>
             <w:hyperlink r:id="rId52" w:history="1">
-              <w:proofErr w:type="spellStart"/>
               <w:r>
                 <w:rPr>
                   <w:rStyle w:val="Hyperlink"/>
@@ -5460,7 +5081,6 @@
                 </w:rPr>
                 <w:t>event.result</w:t>
               </w:r>
-              <w:proofErr w:type="spellEnd"/>
             </w:hyperlink>
           </w:p>
         </w:tc>
@@ -5517,7 +5137,6 @@
               </w:rPr>
             </w:pPr>
             <w:hyperlink r:id="rId53" w:history="1">
-              <w:proofErr w:type="spellStart"/>
               <w:r>
                 <w:rPr>
                   <w:rStyle w:val="Hyperlink"/>
@@ -5527,7 +5146,6 @@
                 </w:rPr>
                 <w:t>event.target</w:t>
               </w:r>
-              <w:proofErr w:type="spellEnd"/>
             </w:hyperlink>
           </w:p>
         </w:tc>
@@ -5584,7 +5202,6 @@
               </w:rPr>
             </w:pPr>
             <w:hyperlink r:id="rId54" w:history="1">
-              <w:proofErr w:type="spellStart"/>
               <w:r>
                 <w:rPr>
                   <w:rStyle w:val="Hyperlink"/>
@@ -5594,7 +5211,6 @@
                 </w:rPr>
                 <w:t>event.timeStamp</w:t>
               </w:r>
-              <w:proofErr w:type="spellEnd"/>
             </w:hyperlink>
           </w:p>
         </w:tc>
@@ -5651,140 +5267,6 @@
               </w:rPr>
             </w:pPr>
             <w:hyperlink r:id="rId55" w:history="1">
-              <w:proofErr w:type="spellStart"/>
-              <w:r>
-                <w:rPr>
-                  <w:rStyle w:val="Hyperlink"/>
-                  <w:rFonts w:ascii="Cascadia Code" w:hAnsi="Cascadia Code" w:cs="Cascadia Code"/>
-                  <w:color w:val="FF0000"/>
-                  <w:u w:val="none"/>
-                </w:rPr>
-                <w:t>event.type</w:t>
-              </w:r>
-              <w:proofErr w:type="spellEnd"/>
-            </w:hyperlink>
-          </w:p>
-        </w:tc>
-        <w:tc>
-          <w:tcPr>
-            <w:tcW w:w="6306" w:type="dxa"/>
-            <w:shd w:val="clear" w:color="auto" w:fill="E7E9EB"/>
-            <w:tcMar>
-              <w:top w:w="120" w:type="dxa"/>
-              <w:left w:w="120" w:type="dxa"/>
-              <w:bottom w:w="120" w:type="dxa"/>
-              <w:right w:w="120" w:type="dxa"/>
-            </w:tcMar>
-            <w:hideMark/>
-          </w:tcPr>
-          <w:p>
-            <w:pPr>
-              <w:jc w:val="both"/>
-              <w:rPr>
-                <w:rFonts w:ascii="Cascadia Code" w:hAnsi="Cascadia Code" w:cs="Cascadia Code"/>
-              </w:rPr>
-            </w:pPr>
-            <w:r>
-              <w:rPr>
-                <w:rFonts w:ascii="Cascadia Code" w:hAnsi="Cascadia Code" w:cs="Cascadia Code"/>
-              </w:rPr>
-              <w:t>Returns which event type was triggered</w:t>
-            </w:r>
-          </w:p>
-        </w:tc>
-      </w:tr>
-      <w:tr>
-        <w:trPr>
-          <w:trHeight w:val="143"/>
-        </w:trPr>
-        <w:tc>
-          <w:tcPr>
-            <w:tcW w:w="3536" w:type="dxa"/>
-            <w:shd w:val="clear" w:color="auto" w:fill="FFFFFF"/>
-            <w:tcMar>
-              <w:top w:w="120" w:type="dxa"/>
-              <w:left w:w="240" w:type="dxa"/>
-              <w:bottom w:w="120" w:type="dxa"/>
-              <w:right w:w="120" w:type="dxa"/>
-            </w:tcMar>
-            <w:hideMark/>
-          </w:tcPr>
-          <w:p>
-            <w:pPr>
-              <w:jc w:val="both"/>
-              <w:rPr>
-                <w:rFonts w:ascii="Cascadia Code" w:hAnsi="Cascadia Code" w:cs="Cascadia Code"/>
-                <w:color w:val="FF0000"/>
-              </w:rPr>
-            </w:pPr>
-            <w:hyperlink r:id="rId56" w:history="1">
-              <w:proofErr w:type="spellStart"/>
-              <w:r>
-                <w:rPr>
-                  <w:rStyle w:val="Hyperlink"/>
-                  <w:rFonts w:ascii="Cascadia Code" w:hAnsi="Cascadia Code" w:cs="Cascadia Code"/>
-                  <w:color w:val="FF0000"/>
-                  <w:u w:val="none"/>
-                </w:rPr>
-                <w:t>event.which</w:t>
-              </w:r>
-              <w:proofErr w:type="spellEnd"/>
-            </w:hyperlink>
-          </w:p>
-        </w:tc>
-        <w:tc>
-          <w:tcPr>
-            <w:tcW w:w="6306" w:type="dxa"/>
-            <w:shd w:val="clear" w:color="auto" w:fill="FFFFFF"/>
-            <w:tcMar>
-              <w:top w:w="120" w:type="dxa"/>
-              <w:left w:w="120" w:type="dxa"/>
-              <w:bottom w:w="120" w:type="dxa"/>
-              <w:right w:w="120" w:type="dxa"/>
-            </w:tcMar>
-            <w:hideMark/>
-          </w:tcPr>
-          <w:p>
-            <w:pPr>
-              <w:jc w:val="both"/>
-              <w:rPr>
-                <w:rFonts w:ascii="Cascadia Code" w:hAnsi="Cascadia Code" w:cs="Cascadia Code"/>
-              </w:rPr>
-            </w:pPr>
-            <w:r>
-              <w:rPr>
-                <w:rFonts w:ascii="Cascadia Code" w:hAnsi="Cascadia Code" w:cs="Cascadia Code"/>
-              </w:rPr>
-              <w:t>Returns which keyboard key or mouse button was pressed for the event</w:t>
-            </w:r>
-          </w:p>
-        </w:tc>
-      </w:tr>
-      <w:tr>
-        <w:trPr>
-          <w:trHeight w:val="143"/>
-        </w:trPr>
-        <w:tc>
-          <w:tcPr>
-            <w:tcW w:w="3536" w:type="dxa"/>
-            <w:shd w:val="clear" w:color="auto" w:fill="E7E9EB"/>
-            <w:tcMar>
-              <w:top w:w="120" w:type="dxa"/>
-              <w:left w:w="240" w:type="dxa"/>
-              <w:bottom w:w="120" w:type="dxa"/>
-              <w:right w:w="120" w:type="dxa"/>
-            </w:tcMar>
-            <w:hideMark/>
-          </w:tcPr>
-          <w:p>
-            <w:pPr>
-              <w:jc w:val="both"/>
-              <w:rPr>
-                <w:rFonts w:ascii="Cascadia Code" w:hAnsi="Cascadia Code" w:cs="Cascadia Code"/>
-                <w:color w:val="FF0000"/>
-              </w:rPr>
-            </w:pPr>
-            <w:hyperlink r:id="rId57" w:history="1">
               <w:r>
                 <w:rPr>
                   <w:rStyle w:val="Hyperlink"/>
@@ -5849,8 +5331,7 @@
                 <w:color w:val="FF0000"/>
               </w:rPr>
             </w:pPr>
-            <w:hyperlink r:id="rId58" w:history="1">
-              <w:proofErr w:type="spellStart"/>
+            <w:hyperlink r:id="rId56" w:history="1">
               <w:r>
                 <w:rPr>
                   <w:rStyle w:val="Hyperlink"/>
@@ -5858,17 +5339,7 @@
                   <w:color w:val="FF0000"/>
                   <w:u w:val="none"/>
                 </w:rPr>
-                <w:t>focusin</w:t>
-              </w:r>
-              <w:proofErr w:type="spellEnd"/>
-              <w:r>
-                <w:rPr>
-                  <w:rStyle w:val="Hyperlink"/>
-                  <w:rFonts w:ascii="Cascadia Code" w:hAnsi="Cascadia Code" w:cs="Cascadia Code"/>
-                  <w:color w:val="FF0000"/>
-                  <w:u w:val="none"/>
-                </w:rPr>
-                <w:t>()</w:t>
+                <w:t>focusin()</w:t>
               </w:r>
             </w:hyperlink>
           </w:p>
@@ -5896,21 +5367,7 @@
               <w:rPr>
                 <w:rFonts w:ascii="Cascadia Code" w:hAnsi="Cascadia Code" w:cs="Cascadia Code"/>
               </w:rPr>
-              <w:t xml:space="preserve">Attaches an event handler to the </w:t>
-            </w:r>
-            <w:proofErr w:type="spellStart"/>
-            <w:r>
-              <w:rPr>
-                <w:rFonts w:ascii="Cascadia Code" w:hAnsi="Cascadia Code" w:cs="Cascadia Code"/>
-              </w:rPr>
-              <w:t>focusin</w:t>
-            </w:r>
-            <w:proofErr w:type="spellEnd"/>
-            <w:r>
-              <w:rPr>
-                <w:rFonts w:ascii="Cascadia Code" w:hAnsi="Cascadia Code" w:cs="Cascadia Code"/>
-              </w:rPr>
-              <w:t xml:space="preserve"> event</w:t>
+              <w:t>Attaches an event handler to the focusin event</w:t>
             </w:r>
           </w:p>
         </w:tc>
@@ -5939,8 +5396,7 @@
                 <w:color w:val="FF0000"/>
               </w:rPr>
             </w:pPr>
-            <w:hyperlink r:id="rId59" w:history="1">
-              <w:proofErr w:type="spellStart"/>
+            <w:hyperlink r:id="rId57" w:history="1">
               <w:r>
                 <w:rPr>
                   <w:rStyle w:val="Hyperlink"/>
@@ -5948,17 +5404,7 @@
                   <w:color w:val="FF0000"/>
                   <w:u w:val="none"/>
                 </w:rPr>
-                <w:t>focusout</w:t>
-              </w:r>
-              <w:proofErr w:type="spellEnd"/>
-              <w:r>
-                <w:rPr>
-                  <w:rStyle w:val="Hyperlink"/>
-                  <w:rFonts w:ascii="Cascadia Code" w:hAnsi="Cascadia Code" w:cs="Cascadia Code"/>
-                  <w:color w:val="FF0000"/>
-                  <w:u w:val="none"/>
-                </w:rPr>
-                <w:t>()</w:t>
+                <w:t>focusout()</w:t>
               </w:r>
             </w:hyperlink>
           </w:p>
@@ -5986,21 +5432,7 @@
               <w:rPr>
                 <w:rFonts w:ascii="Cascadia Code" w:hAnsi="Cascadia Code" w:cs="Cascadia Code"/>
               </w:rPr>
-              <w:t xml:space="preserve">Attaches an event handler to the </w:t>
-            </w:r>
-            <w:proofErr w:type="spellStart"/>
-            <w:r>
-              <w:rPr>
-                <w:rFonts w:ascii="Cascadia Code" w:hAnsi="Cascadia Code" w:cs="Cascadia Code"/>
-              </w:rPr>
-              <w:t>focusout</w:t>
-            </w:r>
-            <w:proofErr w:type="spellEnd"/>
-            <w:r>
-              <w:rPr>
-                <w:rFonts w:ascii="Cascadia Code" w:hAnsi="Cascadia Code" w:cs="Cascadia Code"/>
-              </w:rPr>
-              <w:t xml:space="preserve"> event</w:t>
+              <w:t>Attaches an event handler to the focusout event</w:t>
             </w:r>
           </w:p>
         </w:tc>
@@ -6029,7 +5461,7 @@
                 <w:color w:val="FF0000"/>
               </w:rPr>
             </w:pPr>
-            <w:hyperlink r:id="rId60" w:history="1">
+            <w:hyperlink r:id="rId58" w:history="1">
               <w:r>
                 <w:rPr>
                   <w:rStyle w:val="Hyperlink"/>
@@ -6094,8 +5526,7 @@
                 <w:color w:val="FF0000"/>
               </w:rPr>
             </w:pPr>
-            <w:hyperlink r:id="rId61" w:history="1">
-              <w:proofErr w:type="spellStart"/>
+            <w:hyperlink r:id="rId59" w:history="1">
               <w:r>
                 <w:rPr>
                   <w:rStyle w:val="Hyperlink"/>
@@ -6103,17 +5534,7 @@
                   <w:color w:val="FF0000"/>
                   <w:u w:val="none"/>
                 </w:rPr>
-                <w:t>keydown</w:t>
-              </w:r>
-              <w:proofErr w:type="spellEnd"/>
-              <w:r>
-                <w:rPr>
-                  <w:rStyle w:val="Hyperlink"/>
-                  <w:rFonts w:ascii="Cascadia Code" w:hAnsi="Cascadia Code" w:cs="Cascadia Code"/>
-                  <w:color w:val="FF0000"/>
-                  <w:u w:val="none"/>
-                </w:rPr>
-                <w:t>()</w:t>
+                <w:t>keydown()</w:t>
               </w:r>
             </w:hyperlink>
           </w:p>
@@ -6141,21 +5562,7 @@
               <w:rPr>
                 <w:rFonts w:ascii="Cascadia Code" w:hAnsi="Cascadia Code" w:cs="Cascadia Code"/>
               </w:rPr>
-              <w:t xml:space="preserve">Attaches/Triggers the </w:t>
-            </w:r>
-            <w:proofErr w:type="spellStart"/>
-            <w:r>
-              <w:rPr>
-                <w:rFonts w:ascii="Cascadia Code" w:hAnsi="Cascadia Code" w:cs="Cascadia Code"/>
-              </w:rPr>
-              <w:t>keydown</w:t>
-            </w:r>
-            <w:proofErr w:type="spellEnd"/>
-            <w:r>
-              <w:rPr>
-                <w:rFonts w:ascii="Cascadia Code" w:hAnsi="Cascadia Code" w:cs="Cascadia Code"/>
-              </w:rPr>
-              <w:t xml:space="preserve"> event</w:t>
+              <w:t>Attaches/Triggers the keydown event</w:t>
             </w:r>
           </w:p>
         </w:tc>
@@ -6184,7 +5591,7 @@
                 <w:color w:val="FF0000"/>
               </w:rPr>
             </w:pPr>
-            <w:hyperlink r:id="rId62" w:history="1">
+            <w:hyperlink r:id="rId60" w:history="1">
               <w:r>
                 <w:rPr>
                   <w:rStyle w:val="Hyperlink"/>
@@ -6249,8 +5656,7 @@
                 <w:color w:val="FF0000"/>
               </w:rPr>
             </w:pPr>
-            <w:hyperlink r:id="rId63" w:history="1">
-              <w:proofErr w:type="spellStart"/>
+            <w:hyperlink r:id="rId61" w:history="1">
               <w:r>
                 <w:rPr>
                   <w:rStyle w:val="Hyperlink"/>
@@ -6258,17 +5664,7 @@
                   <w:color w:val="FF0000"/>
                   <w:u w:val="none"/>
                 </w:rPr>
-                <w:t>keyup</w:t>
-              </w:r>
-              <w:proofErr w:type="spellEnd"/>
-              <w:r>
-                <w:rPr>
-                  <w:rStyle w:val="Hyperlink"/>
-                  <w:rFonts w:ascii="Cascadia Code" w:hAnsi="Cascadia Code" w:cs="Cascadia Code"/>
-                  <w:color w:val="FF0000"/>
-                  <w:u w:val="none"/>
-                </w:rPr>
-                <w:t>()</w:t>
+                <w:t>keyup()</w:t>
               </w:r>
             </w:hyperlink>
           </w:p>
@@ -6296,21 +5692,7 @@
               <w:rPr>
                 <w:rFonts w:ascii="Cascadia Code" w:hAnsi="Cascadia Code" w:cs="Cascadia Code"/>
               </w:rPr>
-              <w:t xml:space="preserve">Attaches/Triggers the </w:t>
-            </w:r>
-            <w:proofErr w:type="spellStart"/>
-            <w:r>
-              <w:rPr>
-                <w:rFonts w:ascii="Cascadia Code" w:hAnsi="Cascadia Code" w:cs="Cascadia Code"/>
-              </w:rPr>
-              <w:t>keyup</w:t>
-            </w:r>
-            <w:proofErr w:type="spellEnd"/>
-            <w:r>
-              <w:rPr>
-                <w:rFonts w:ascii="Cascadia Code" w:hAnsi="Cascadia Code" w:cs="Cascadia Code"/>
-              </w:rPr>
-              <w:t xml:space="preserve"> event</w:t>
+              <w:t>Attaches/Triggers the keyup event</w:t>
             </w:r>
           </w:p>
         </w:tc>
@@ -6339,8 +5721,7 @@
                 <w:color w:val="FF0000"/>
               </w:rPr>
             </w:pPr>
-            <w:hyperlink r:id="rId64" w:history="1">
-              <w:proofErr w:type="spellStart"/>
+            <w:hyperlink r:id="rId62" w:history="1">
               <w:r>
                 <w:rPr>
                   <w:rStyle w:val="Hyperlink"/>
@@ -6348,17 +5729,7 @@
                   <w:color w:val="FF0000"/>
                   <w:u w:val="none"/>
                 </w:rPr>
-                <w:t>mousedown</w:t>
-              </w:r>
-              <w:proofErr w:type="spellEnd"/>
-              <w:r>
-                <w:rPr>
-                  <w:rStyle w:val="Hyperlink"/>
-                  <w:rFonts w:ascii="Cascadia Code" w:hAnsi="Cascadia Code" w:cs="Cascadia Code"/>
-                  <w:color w:val="FF0000"/>
-                  <w:u w:val="none"/>
-                </w:rPr>
-                <w:t>()</w:t>
+                <w:t>mousedown()</w:t>
               </w:r>
             </w:hyperlink>
           </w:p>
@@ -6386,21 +5757,7 @@
               <w:rPr>
                 <w:rFonts w:ascii="Cascadia Code" w:hAnsi="Cascadia Code" w:cs="Cascadia Code"/>
               </w:rPr>
-              <w:t xml:space="preserve">Attaches/Triggers the </w:t>
-            </w:r>
-            <w:proofErr w:type="spellStart"/>
-            <w:r>
-              <w:rPr>
-                <w:rFonts w:ascii="Cascadia Code" w:hAnsi="Cascadia Code" w:cs="Cascadia Code"/>
-              </w:rPr>
-              <w:t>mousedown</w:t>
-            </w:r>
-            <w:proofErr w:type="spellEnd"/>
-            <w:r>
-              <w:rPr>
-                <w:rFonts w:ascii="Cascadia Code" w:hAnsi="Cascadia Code" w:cs="Cascadia Code"/>
-              </w:rPr>
-              <w:t xml:space="preserve"> event</w:t>
+              <w:t>Attaches/Triggers the mousedown event</w:t>
             </w:r>
           </w:p>
         </w:tc>
@@ -6429,8 +5786,7 @@
                 <w:color w:val="FF0000"/>
               </w:rPr>
             </w:pPr>
-            <w:hyperlink r:id="rId65" w:history="1">
-              <w:proofErr w:type="spellStart"/>
+            <w:hyperlink r:id="rId63" w:history="1">
               <w:r>
                 <w:rPr>
                   <w:rStyle w:val="Hyperlink"/>
@@ -6438,17 +5794,7 @@
                   <w:color w:val="FF0000"/>
                   <w:u w:val="none"/>
                 </w:rPr>
-                <w:t>mouseenter</w:t>
-              </w:r>
-              <w:proofErr w:type="spellEnd"/>
-              <w:r>
-                <w:rPr>
-                  <w:rStyle w:val="Hyperlink"/>
-                  <w:rFonts w:ascii="Cascadia Code" w:hAnsi="Cascadia Code" w:cs="Cascadia Code"/>
-                  <w:color w:val="FF0000"/>
-                  <w:u w:val="none"/>
-                </w:rPr>
-                <w:t>()</w:t>
+                <w:t>mouseenter()</w:t>
               </w:r>
             </w:hyperlink>
           </w:p>
@@ -6476,21 +5822,7 @@
               <w:rPr>
                 <w:rFonts w:ascii="Cascadia Code" w:hAnsi="Cascadia Code" w:cs="Cascadia Code"/>
               </w:rPr>
-              <w:t xml:space="preserve">Attaches/Triggers the </w:t>
-            </w:r>
-            <w:proofErr w:type="spellStart"/>
-            <w:r>
-              <w:rPr>
-                <w:rFonts w:ascii="Cascadia Code" w:hAnsi="Cascadia Code" w:cs="Cascadia Code"/>
-              </w:rPr>
-              <w:t>mouseenter</w:t>
-            </w:r>
-            <w:proofErr w:type="spellEnd"/>
-            <w:r>
-              <w:rPr>
-                <w:rFonts w:ascii="Cascadia Code" w:hAnsi="Cascadia Code" w:cs="Cascadia Code"/>
-              </w:rPr>
-              <w:t xml:space="preserve"> event</w:t>
+              <w:t>Attaches/Triggers the mouseenter event</w:t>
             </w:r>
           </w:p>
         </w:tc>
@@ -6519,8 +5851,7 @@
                 <w:color w:val="FF0000"/>
               </w:rPr>
             </w:pPr>
-            <w:hyperlink r:id="rId66" w:history="1">
-              <w:proofErr w:type="spellStart"/>
+            <w:hyperlink r:id="rId64" w:history="1">
               <w:r>
                 <w:rPr>
                   <w:rStyle w:val="Hyperlink"/>
@@ -6528,17 +5859,7 @@
                   <w:color w:val="FF0000"/>
                   <w:u w:val="none"/>
                 </w:rPr>
-                <w:t>mouseleave</w:t>
-              </w:r>
-              <w:proofErr w:type="spellEnd"/>
-              <w:r>
-                <w:rPr>
-                  <w:rStyle w:val="Hyperlink"/>
-                  <w:rFonts w:ascii="Cascadia Code" w:hAnsi="Cascadia Code" w:cs="Cascadia Code"/>
-                  <w:color w:val="FF0000"/>
-                  <w:u w:val="none"/>
-                </w:rPr>
-                <w:t>()</w:t>
+                <w:t>mouseleave()</w:t>
               </w:r>
             </w:hyperlink>
           </w:p>
@@ -6566,21 +5887,7 @@
               <w:rPr>
                 <w:rFonts w:ascii="Cascadia Code" w:hAnsi="Cascadia Code" w:cs="Cascadia Code"/>
               </w:rPr>
-              <w:t xml:space="preserve">Attaches/Triggers the </w:t>
-            </w:r>
-            <w:proofErr w:type="spellStart"/>
-            <w:r>
-              <w:rPr>
-                <w:rFonts w:ascii="Cascadia Code" w:hAnsi="Cascadia Code" w:cs="Cascadia Code"/>
-              </w:rPr>
-              <w:t>mouseleave</w:t>
-            </w:r>
-            <w:proofErr w:type="spellEnd"/>
-            <w:r>
-              <w:rPr>
-                <w:rFonts w:ascii="Cascadia Code" w:hAnsi="Cascadia Code" w:cs="Cascadia Code"/>
-              </w:rPr>
-              <w:t xml:space="preserve"> event</w:t>
+              <w:t>Attaches/Triggers the mouseleave event</w:t>
             </w:r>
           </w:p>
         </w:tc>
@@ -6609,8 +5916,7 @@
                 <w:color w:val="FF0000"/>
               </w:rPr>
             </w:pPr>
-            <w:hyperlink r:id="rId67" w:history="1">
-              <w:proofErr w:type="spellStart"/>
+            <w:hyperlink r:id="rId65" w:history="1">
               <w:r>
                 <w:rPr>
                   <w:rStyle w:val="Hyperlink"/>
@@ -6618,17 +5924,7 @@
                   <w:color w:val="FF0000"/>
                   <w:u w:val="none"/>
                 </w:rPr>
-                <w:t>mousemove</w:t>
-              </w:r>
-              <w:proofErr w:type="spellEnd"/>
-              <w:r>
-                <w:rPr>
-                  <w:rStyle w:val="Hyperlink"/>
-                  <w:rFonts w:ascii="Cascadia Code" w:hAnsi="Cascadia Code" w:cs="Cascadia Code"/>
-                  <w:color w:val="FF0000"/>
-                  <w:u w:val="none"/>
-                </w:rPr>
-                <w:t>()</w:t>
+                <w:t>mousemove()</w:t>
               </w:r>
             </w:hyperlink>
           </w:p>
@@ -6656,21 +5952,7 @@
               <w:rPr>
                 <w:rFonts w:ascii="Cascadia Code" w:hAnsi="Cascadia Code" w:cs="Cascadia Code"/>
               </w:rPr>
-              <w:t xml:space="preserve">Attaches/Triggers the </w:t>
-            </w:r>
-            <w:proofErr w:type="spellStart"/>
-            <w:r>
-              <w:rPr>
-                <w:rFonts w:ascii="Cascadia Code" w:hAnsi="Cascadia Code" w:cs="Cascadia Code"/>
-              </w:rPr>
-              <w:t>mousemove</w:t>
-            </w:r>
-            <w:proofErr w:type="spellEnd"/>
-            <w:r>
-              <w:rPr>
-                <w:rFonts w:ascii="Cascadia Code" w:hAnsi="Cascadia Code" w:cs="Cascadia Code"/>
-              </w:rPr>
-              <w:t xml:space="preserve"> event</w:t>
+              <w:t>Attaches/Triggers the mousemove event</w:t>
             </w:r>
           </w:p>
         </w:tc>
@@ -6699,8 +5981,7 @@
                 <w:color w:val="FF0000"/>
               </w:rPr>
             </w:pPr>
-            <w:hyperlink r:id="rId68" w:history="1">
-              <w:proofErr w:type="spellStart"/>
+            <w:hyperlink r:id="rId66" w:history="1">
               <w:r>
                 <w:rPr>
                   <w:rStyle w:val="Hyperlink"/>
@@ -6708,17 +5989,7 @@
                   <w:color w:val="FF0000"/>
                   <w:u w:val="none"/>
                 </w:rPr>
-                <w:t>mouseout</w:t>
-              </w:r>
-              <w:proofErr w:type="spellEnd"/>
-              <w:r>
-                <w:rPr>
-                  <w:rStyle w:val="Hyperlink"/>
-                  <w:rFonts w:ascii="Cascadia Code" w:hAnsi="Cascadia Code" w:cs="Cascadia Code"/>
-                  <w:color w:val="FF0000"/>
-                  <w:u w:val="none"/>
-                </w:rPr>
-                <w:t>()</w:t>
+                <w:t>mouseout()</w:t>
               </w:r>
             </w:hyperlink>
           </w:p>
@@ -6746,21 +6017,7 @@
               <w:rPr>
                 <w:rFonts w:ascii="Cascadia Code" w:hAnsi="Cascadia Code" w:cs="Cascadia Code"/>
               </w:rPr>
-              <w:t xml:space="preserve">Attaches/Triggers the </w:t>
-            </w:r>
-            <w:proofErr w:type="spellStart"/>
-            <w:r>
-              <w:rPr>
-                <w:rFonts w:ascii="Cascadia Code" w:hAnsi="Cascadia Code" w:cs="Cascadia Code"/>
-              </w:rPr>
-              <w:t>mouseout</w:t>
-            </w:r>
-            <w:proofErr w:type="spellEnd"/>
-            <w:r>
-              <w:rPr>
-                <w:rFonts w:ascii="Cascadia Code" w:hAnsi="Cascadia Code" w:cs="Cascadia Code"/>
-              </w:rPr>
-              <w:t xml:space="preserve"> event</w:t>
+              <w:t>Attaches/Triggers the mouseout event</w:t>
             </w:r>
           </w:p>
         </w:tc>
@@ -6789,7 +6046,7 @@
                 <w:color w:val="FF0000"/>
               </w:rPr>
             </w:pPr>
-            <w:hyperlink r:id="rId69" w:history="1">
+            <w:hyperlink r:id="rId67" w:history="1">
               <w:r>
                 <w:rPr>
                   <w:rStyle w:val="Hyperlink"/>
@@ -6854,8 +6111,7 @@
                 <w:color w:val="FF0000"/>
               </w:rPr>
             </w:pPr>
-            <w:hyperlink r:id="rId70" w:history="1">
-              <w:proofErr w:type="spellStart"/>
+            <w:hyperlink r:id="rId68" w:history="1">
               <w:r>
                 <w:rPr>
                   <w:rStyle w:val="Hyperlink"/>
@@ -6863,17 +6119,7 @@
                   <w:color w:val="FF0000"/>
                   <w:u w:val="none"/>
                 </w:rPr>
-                <w:t>mouseup</w:t>
-              </w:r>
-              <w:proofErr w:type="spellEnd"/>
-              <w:r>
-                <w:rPr>
-                  <w:rStyle w:val="Hyperlink"/>
-                  <w:rFonts w:ascii="Cascadia Code" w:hAnsi="Cascadia Code" w:cs="Cascadia Code"/>
-                  <w:color w:val="FF0000"/>
-                  <w:u w:val="none"/>
-                </w:rPr>
-                <w:t>()</w:t>
+                <w:t>mouseup()</w:t>
               </w:r>
             </w:hyperlink>
           </w:p>
@@ -6901,21 +6147,7 @@
               <w:rPr>
                 <w:rFonts w:ascii="Cascadia Code" w:hAnsi="Cascadia Code" w:cs="Cascadia Code"/>
               </w:rPr>
-              <w:t xml:space="preserve">Attaches/Triggers the </w:t>
-            </w:r>
-            <w:proofErr w:type="spellStart"/>
-            <w:r>
-              <w:rPr>
-                <w:rFonts w:ascii="Cascadia Code" w:hAnsi="Cascadia Code" w:cs="Cascadia Code"/>
-              </w:rPr>
-              <w:t>mouseup</w:t>
-            </w:r>
-            <w:proofErr w:type="spellEnd"/>
-            <w:r>
-              <w:rPr>
-                <w:rFonts w:ascii="Cascadia Code" w:hAnsi="Cascadia Code" w:cs="Cascadia Code"/>
-              </w:rPr>
-              <w:t xml:space="preserve"> event</w:t>
+              <w:t>Attaches/Triggers the mouseup event</w:t>
             </w:r>
           </w:p>
         </w:tc>
@@ -6944,7 +6176,7 @@
                 <w:color w:val="FF0000"/>
               </w:rPr>
             </w:pPr>
-            <w:hyperlink r:id="rId71" w:history="1">
+            <w:hyperlink r:id="rId69" w:history="1">
               <w:r>
                 <w:rPr>
                   <w:rStyle w:val="Hyperlink"/>
@@ -7009,7 +6241,7 @@
                 <w:color w:val="FF0000"/>
               </w:rPr>
             </w:pPr>
-            <w:hyperlink r:id="rId72" w:history="1">
+            <w:hyperlink r:id="rId70" w:history="1">
               <w:r>
                 <w:rPr>
                   <w:rStyle w:val="Hyperlink"/>
@@ -7074,7 +6306,7 @@
                 <w:color w:val="FF0000"/>
               </w:rPr>
             </w:pPr>
-            <w:hyperlink r:id="rId73" w:history="1">
+            <w:hyperlink r:id="rId71" w:history="1">
               <w:r>
                 <w:rPr>
                   <w:rStyle w:val="Hyperlink"/>
@@ -7139,7 +6371,7 @@
                 <w:color w:val="FF0000"/>
               </w:rPr>
             </w:pPr>
-            <w:hyperlink r:id="rId74" w:history="1">
+            <w:hyperlink r:id="rId72" w:history="1">
               <w:r>
                 <w:rPr>
                   <w:rStyle w:val="Hyperlink"/>
@@ -7204,7 +6436,7 @@
                 <w:color w:val="FF0000"/>
               </w:rPr>
             </w:pPr>
-            <w:hyperlink r:id="rId75" w:history="1">
+            <w:hyperlink r:id="rId73" w:history="1">
               <w:r>
                 <w:rPr>
                   <w:rStyle w:val="Hyperlink"/>
@@ -7269,7 +6501,7 @@
                 <w:color w:val="FF0000"/>
               </w:rPr>
             </w:pPr>
-            <w:hyperlink r:id="rId76" w:history="1">
+            <w:hyperlink r:id="rId74" w:history="1">
               <w:r>
                 <w:rPr>
                   <w:rStyle w:val="Hyperlink"/>
@@ -7326,7 +6558,6 @@
           <w:sz w:val="40"/>
           <w:szCs w:val="40"/>
         </w:rPr>
-        <w:lastRenderedPageBreak/>
         <w:t>How to fire event programmatically ?</w:t>
       </w:r>
     </w:p>
@@ -7428,6 +6659,7 @@
         <w:rPr>
           <w:rFonts w:ascii="Cascadia Code" w:hAnsi="Cascadia Code" w:cs="Cascadia Code"/>
         </w:rPr>
+        <w:lastRenderedPageBreak/>
         <w:br w:type="page"/>
       </w:r>
     </w:p>
@@ -7624,35 +6856,7 @@
         <w:rPr>
           <w:rFonts w:ascii="Cascadia Code" w:hAnsi="Cascadia Code" w:cs="Cascadia Code"/>
         </w:rPr>
-        <w:t xml:space="preserve">We can give argument in tag, </w:t>
-      </w:r>
-      <w:proofErr w:type="spellStart"/>
-      <w:r>
-        <w:rPr>
-          <w:rFonts w:ascii="Cascadia Code" w:hAnsi="Cascadia Code" w:cs="Cascadia Code"/>
-        </w:rPr>
-        <w:t>className</w:t>
-      </w:r>
-      <w:proofErr w:type="spellEnd"/>
-      <w:r>
-        <w:rPr>
-          <w:rFonts w:ascii="Cascadia Code" w:hAnsi="Cascadia Code" w:cs="Cascadia Code"/>
-        </w:rPr>
-        <w:t xml:space="preserve">, </w:t>
-      </w:r>
-      <w:proofErr w:type="spellStart"/>
-      <w:r>
-        <w:rPr>
-          <w:rFonts w:ascii="Cascadia Code" w:hAnsi="Cascadia Code" w:cs="Cascadia Code"/>
-        </w:rPr>
-        <w:t>idName</w:t>
-      </w:r>
-      <w:proofErr w:type="spellEnd"/>
-      <w:r>
-        <w:rPr>
-          <w:rFonts w:ascii="Cascadia Code" w:hAnsi="Cascadia Code" w:cs="Cascadia Code"/>
-        </w:rPr>
-        <w:t>, :type etc.</w:t>
+        <w:t>We can give argument in tag, className, idName, :type etc.</w:t>
       </w:r>
     </w:p>
     <w:p>
@@ -7671,27 +6875,13 @@
         <w:rPr>
           <w:rFonts w:ascii="Cascadia Code" w:hAnsi="Cascadia Code" w:cs="Cascadia Code"/>
         </w:rPr>
-        <w:t xml:space="preserve">If we want to show all given input in form in p element.. code is </w:t>
-      </w:r>
-      <w:proofErr w:type="spellStart"/>
-      <w:r>
-        <w:rPr>
-          <w:rFonts w:ascii="Cascadia Code" w:hAnsi="Cascadia Code" w:cs="Cascadia Code"/>
-        </w:rPr>
-        <w:t>here..</w:t>
-      </w:r>
-      <w:r>
-        <w:rPr>
-          <w:rFonts w:ascii="Cascadia Code" w:hAnsi="Cascadia Code" w:cs="Cascadia Code"/>
-        </w:rPr>
-        <w:t>It</w:t>
-      </w:r>
-      <w:proofErr w:type="spellEnd"/>
-      <w:r>
-        <w:rPr>
-          <w:rFonts w:ascii="Cascadia Code" w:hAnsi="Cascadia Code" w:cs="Cascadia Code"/>
-        </w:rPr>
-        <w:t xml:space="preserve"> prints coma separated values.</w:t>
+        <w:t>If we want to show all given input in form in p element.. code is here..</w:t>
+      </w:r>
+      <w:r>
+        <w:rPr>
+          <w:rFonts w:ascii="Cascadia Code" w:hAnsi="Cascadia Code" w:cs="Cascadia Code"/>
+        </w:rPr>
+        <w:t>It prints coma separated values.</w:t>
       </w:r>
     </w:p>
     <w:p>
@@ -7751,23 +6941,7 @@
           <w:rFonts w:ascii="Cascadia Code" w:hAnsi="Cascadia Code" w:cs="Cascadia Code"/>
           <w:color w:val="FF0000"/>
         </w:rPr>
-        <w:t xml:space="preserve">    return $( this ).</w:t>
-      </w:r>
-      <w:proofErr w:type="spellStart"/>
-      <w:r>
-        <w:rPr>
-          <w:rFonts w:ascii="Cascadia Code" w:hAnsi="Cascadia Code" w:cs="Cascadia Code"/>
-          <w:color w:val="FF0000"/>
-        </w:rPr>
-        <w:t>val</w:t>
-      </w:r>
-      <w:proofErr w:type="spellEnd"/>
-      <w:r>
-        <w:rPr>
-          <w:rFonts w:ascii="Cascadia Code" w:hAnsi="Cascadia Code" w:cs="Cascadia Code"/>
-          <w:color w:val="FF0000"/>
-        </w:rPr>
-        <w:t>();</w:t>
+        <w:t xml:space="preserve">    return $( this ).val();</w:t>
       </w:r>
     </w:p>
     <w:p>
@@ -7904,39 +7078,7 @@
           <w:rFonts w:ascii="Cascadia Code" w:hAnsi="Cascadia Code" w:cs="Cascadia Code"/>
           <w:color w:val="FF0000"/>
         </w:rPr>
-        <w:t xml:space="preserve">var </w:t>
-      </w:r>
-      <w:proofErr w:type="spellStart"/>
-      <w:r>
-        <w:rPr>
-          <w:rFonts w:ascii="Cascadia Code" w:hAnsi="Cascadia Code" w:cs="Cascadia Code"/>
-          <w:color w:val="FF0000"/>
-        </w:rPr>
-        <w:t>newArray</w:t>
-      </w:r>
-      <w:proofErr w:type="spellEnd"/>
-      <w:r>
-        <w:rPr>
-          <w:rFonts w:ascii="Cascadia Code" w:hAnsi="Cascadia Code" w:cs="Cascadia Code"/>
-          <w:color w:val="FF0000"/>
-        </w:rPr>
-        <w:t xml:space="preserve"> = </w:t>
-      </w:r>
-      <w:proofErr w:type="spellStart"/>
-      <w:r>
-        <w:rPr>
-          <w:rFonts w:ascii="Cascadia Code" w:hAnsi="Cascadia Code" w:cs="Cascadia Code"/>
-          <w:color w:val="FF0000"/>
-        </w:rPr>
-        <w:t>jQuery.grep</w:t>
-      </w:r>
-      <w:proofErr w:type="spellEnd"/>
-      <w:r>
-        <w:rPr>
-          <w:rFonts w:ascii="Cascadia Code" w:hAnsi="Cascadia Code" w:cs="Cascadia Code"/>
-          <w:color w:val="FF0000"/>
-        </w:rPr>
-        <w:t>(array, function(element, index){</w:t>
+        <w:t>var newArray = jQuery.grep(array, function(element, index){</w:t>
       </w:r>
     </w:p>
     <w:p>
@@ -8013,21 +7155,7 @@
         <w:rPr>
           <w:rFonts w:ascii="Cascadia Code" w:hAnsi="Cascadia Code" w:cs="Cascadia Code"/>
         </w:rPr>
-        <w:t xml:space="preserve">This code generates </w:t>
-      </w:r>
-      <w:proofErr w:type="spellStart"/>
-      <w:r>
-        <w:rPr>
-          <w:rFonts w:ascii="Cascadia Code" w:hAnsi="Cascadia Code" w:cs="Cascadia Code"/>
-        </w:rPr>
-        <w:t>newArray</w:t>
-      </w:r>
-      <w:proofErr w:type="spellEnd"/>
-      <w:r>
-        <w:rPr>
-          <w:rFonts w:ascii="Cascadia Code" w:hAnsi="Cascadia Code" w:cs="Cascadia Code"/>
-        </w:rPr>
-        <w:t xml:space="preserve"> which has applied filter function in array by using grep() method.</w:t>
+        <w:t>This code generates newArray which has applied filter function in array by using grep() method.</w:t>
       </w:r>
     </w:p>
     <w:p>
@@ -8465,21 +7593,12 @@
           <w:color w:val="FF0000"/>
         </w:rPr>
       </w:pPr>
-      <w:proofErr w:type="spellStart"/>
-      <w:r>
-        <w:rPr>
-          <w:rFonts w:ascii="Cascadia Code" w:hAnsi="Cascadia Code" w:cs="Cascadia Code"/>
-          <w:color w:val="FF0000"/>
-        </w:rPr>
-        <w:t>jQuery.each</w:t>
-      </w:r>
-      <w:proofErr w:type="spellEnd"/>
-      <w:r>
-        <w:rPr>
-          <w:rFonts w:ascii="Cascadia Code" w:hAnsi="Cascadia Code" w:cs="Cascadia Code"/>
-          <w:color w:val="FF0000"/>
-        </w:rPr>
-        <w:t>( array, function( index, value) {</w:t>
+      <w:r>
+        <w:rPr>
+          <w:rFonts w:ascii="Cascadia Code" w:hAnsi="Cascadia Code" w:cs="Cascadia Code"/>
+          <w:color w:val="FF0000"/>
+        </w:rPr>
+        <w:t>jQuery.each( array, function( index, value) {</w:t>
       </w:r>
     </w:p>
     <w:p>
@@ -8594,35 +7713,7 @@
         <w:rPr>
           <w:rFonts w:ascii="Cascadia Code" w:hAnsi="Cascadia Code" w:cs="Cascadia Code"/>
         </w:rPr>
-        <w:t xml:space="preserve">It also same works in objects, it will consider </w:t>
-      </w:r>
-      <w:proofErr w:type="spellStart"/>
-      <w:r>
-        <w:rPr>
-          <w:rFonts w:ascii="Cascadia Code" w:hAnsi="Cascadia Code" w:cs="Cascadia Code"/>
-        </w:rPr>
-        <w:t>propertyName</w:t>
-      </w:r>
-      <w:proofErr w:type="spellEnd"/>
-      <w:r>
-        <w:rPr>
-          <w:rFonts w:ascii="Cascadia Code" w:hAnsi="Cascadia Code" w:cs="Cascadia Code"/>
-        </w:rPr>
-        <w:t xml:space="preserve"> as index and </w:t>
-      </w:r>
-      <w:proofErr w:type="spellStart"/>
-      <w:r>
-        <w:rPr>
-          <w:rFonts w:ascii="Cascadia Code" w:hAnsi="Cascadia Code" w:cs="Cascadia Code"/>
-        </w:rPr>
-        <w:t>propertyValue</w:t>
-      </w:r>
-      <w:proofErr w:type="spellEnd"/>
-      <w:r>
-        <w:rPr>
-          <w:rFonts w:ascii="Cascadia Code" w:hAnsi="Cascadia Code" w:cs="Cascadia Code"/>
-        </w:rPr>
-        <w:t xml:space="preserve"> as value.</w:t>
+        <w:t>It also same works in objects, it will consider propertyName as index and propertyValue as value.</w:t>
       </w:r>
     </w:p>
     <w:p>
@@ -8793,39 +7884,7 @@
           <w:rFonts w:ascii="Cascadia Code" w:hAnsi="Cascadia Code" w:cs="Cascadia Code"/>
           <w:color w:val="FF0000"/>
         </w:rPr>
-        <w:t xml:space="preserve">var </w:t>
-      </w:r>
-      <w:proofErr w:type="spellStart"/>
-      <w:r>
-        <w:rPr>
-          <w:rFonts w:ascii="Cascadia Code" w:hAnsi="Cascadia Code" w:cs="Cascadia Code"/>
-          <w:color w:val="FF0000"/>
-        </w:rPr>
-        <w:t>newArray</w:t>
-      </w:r>
-      <w:proofErr w:type="spellEnd"/>
-      <w:r>
-        <w:rPr>
-          <w:rFonts w:ascii="Cascadia Code" w:hAnsi="Cascadia Code" w:cs="Cascadia Code"/>
-          <w:color w:val="FF0000"/>
-        </w:rPr>
-        <w:t xml:space="preserve"> = $.merge([] , </w:t>
-      </w:r>
-      <w:proofErr w:type="spellStart"/>
-      <w:r>
-        <w:rPr>
-          <w:rFonts w:ascii="Cascadia Code" w:hAnsi="Cascadia Code" w:cs="Cascadia Code"/>
-          <w:color w:val="FF0000"/>
-        </w:rPr>
-        <w:t>oldArray</w:t>
-      </w:r>
-      <w:proofErr w:type="spellEnd"/>
-      <w:r>
-        <w:rPr>
-          <w:rFonts w:ascii="Cascadia Code" w:hAnsi="Cascadia Code" w:cs="Cascadia Code"/>
-          <w:color w:val="FF0000"/>
-        </w:rPr>
-        <w:t>);</w:t>
+        <w:t>var newArray = $.merge([] , oldArray);</w:t>
       </w:r>
     </w:p>
     <w:p>
@@ -8852,39 +7911,7 @@
           <w:rFonts w:ascii="Cascadia Code" w:hAnsi="Cascadia Code" w:cs="Cascadia Code"/>
           <w:color w:val="FF0000"/>
         </w:rPr>
-        <w:t xml:space="preserve">$.merge( $.merge( [], </w:t>
-      </w:r>
-      <w:proofErr w:type="spellStart"/>
-      <w:r>
-        <w:rPr>
-          <w:rFonts w:ascii="Cascadia Code" w:hAnsi="Cascadia Code" w:cs="Cascadia Code"/>
-          <w:color w:val="FF0000"/>
-        </w:rPr>
-        <w:t>firstArray</w:t>
-      </w:r>
-      <w:proofErr w:type="spellEnd"/>
-      <w:r>
-        <w:rPr>
-          <w:rFonts w:ascii="Cascadia Code" w:hAnsi="Cascadia Code" w:cs="Cascadia Code"/>
-          <w:color w:val="FF0000"/>
-        </w:rPr>
-        <w:t xml:space="preserve">), </w:t>
-      </w:r>
-      <w:proofErr w:type="spellStart"/>
-      <w:r>
-        <w:rPr>
-          <w:rFonts w:ascii="Cascadia Code" w:hAnsi="Cascadia Code" w:cs="Cascadia Code"/>
-          <w:color w:val="FF0000"/>
-        </w:rPr>
-        <w:t>secondArray</w:t>
-      </w:r>
-      <w:proofErr w:type="spellEnd"/>
-      <w:r>
-        <w:rPr>
-          <w:rFonts w:ascii="Cascadia Code" w:hAnsi="Cascadia Code" w:cs="Cascadia Code"/>
-          <w:color w:val="FF0000"/>
-        </w:rPr>
-        <w:t xml:space="preserve"> );</w:t>
+        <w:t>$.merge( $.merge( [], firstArray), secondArray );</w:t>
       </w:r>
     </w:p>
     <w:p>
@@ -8956,21 +7983,7 @@
         <w:rPr>
           <w:rFonts w:ascii="Cascadia Code" w:hAnsi="Cascadia Code" w:cs="Cascadia Code"/>
         </w:rPr>
-        <w:t xml:space="preserve">It has following methods to manage </w:t>
-      </w:r>
-      <w:proofErr w:type="spellStart"/>
-      <w:r>
-        <w:rPr>
-          <w:rFonts w:ascii="Cascadia Code" w:hAnsi="Cascadia Code" w:cs="Cascadia Code"/>
-        </w:rPr>
-        <w:t>callbacaks</w:t>
-      </w:r>
-      <w:proofErr w:type="spellEnd"/>
-      <w:r>
-        <w:rPr>
-          <w:rFonts w:ascii="Cascadia Code" w:hAnsi="Cascadia Code" w:cs="Cascadia Code"/>
-        </w:rPr>
-        <w:t>.</w:t>
+        <w:t>It has following methods to manage callbacaks.</w:t>
       </w:r>
     </w:p>
     <w:p>
@@ -8991,37 +8004,12 @@
           <w:color w:val="FF0000"/>
         </w:rPr>
       </w:pPr>
-      <w:proofErr w:type="spellStart"/>
-      <w:r>
-        <w:rPr>
-          <w:rFonts w:ascii="Cascadia Code" w:hAnsi="Cascadia Code" w:cs="Cascadia Code"/>
-          <w:color w:val="FF0000"/>
-        </w:rPr>
-        <w:t>callbacks.add</w:t>
-      </w:r>
-      <w:proofErr w:type="spellEnd"/>
-      <w:r>
-        <w:rPr>
-          <w:rFonts w:ascii="Cascadia Code" w:hAnsi="Cascadia Code" w:cs="Cascadia Code"/>
-          <w:color w:val="FF0000"/>
-        </w:rPr>
-        <w:t xml:space="preserve">( </w:t>
-      </w:r>
-      <w:proofErr w:type="spellStart"/>
-      <w:r>
-        <w:rPr>
-          <w:rFonts w:ascii="Cascadia Code" w:hAnsi="Cascadia Code" w:cs="Cascadia Code"/>
-          <w:color w:val="FF0000"/>
-        </w:rPr>
-        <w:t>functionName</w:t>
-      </w:r>
-      <w:proofErr w:type="spellEnd"/>
-      <w:r>
-        <w:rPr>
-          <w:rFonts w:ascii="Cascadia Code" w:hAnsi="Cascadia Code" w:cs="Cascadia Code"/>
-          <w:color w:val="FF0000"/>
-        </w:rPr>
-        <w:t xml:space="preserve"> );</w:t>
+      <w:r>
+        <w:rPr>
+          <w:rFonts w:ascii="Cascadia Code" w:hAnsi="Cascadia Code" w:cs="Cascadia Code"/>
+          <w:color w:val="FF0000"/>
+        </w:rPr>
+        <w:t>callbacks.add( functionName );</w:t>
       </w:r>
     </w:p>
     <w:p>
@@ -9032,7 +8020,6 @@
           <w:color w:val="FF0000"/>
         </w:rPr>
       </w:pPr>
-      <w:proofErr w:type="spellStart"/>
       <w:r>
         <w:rPr>
           <w:rFonts w:ascii="Cascadia Code" w:hAnsi="Cascadia Code" w:cs="Cascadia Code"/>
@@ -9047,29 +8034,12 @@
         </w:rPr>
         <w:t>remove</w:t>
       </w:r>
-      <w:proofErr w:type="spellEnd"/>
-      <w:r>
-        <w:rPr>
-          <w:rFonts w:ascii="Cascadia Code" w:hAnsi="Cascadia Code" w:cs="Cascadia Code"/>
-          <w:color w:val="FF0000"/>
-        </w:rPr>
-        <w:t xml:space="preserve">( </w:t>
-      </w:r>
-      <w:proofErr w:type="spellStart"/>
-      <w:r>
-        <w:rPr>
-          <w:rFonts w:ascii="Cascadia Code" w:hAnsi="Cascadia Code" w:cs="Cascadia Code"/>
-          <w:color w:val="FF0000"/>
-        </w:rPr>
-        <w:t>functionName</w:t>
-      </w:r>
-      <w:proofErr w:type="spellEnd"/>
-      <w:r>
-        <w:rPr>
-          <w:rFonts w:ascii="Cascadia Code" w:hAnsi="Cascadia Code" w:cs="Cascadia Code"/>
-          <w:color w:val="FF0000"/>
-        </w:rPr>
-        <w:t xml:space="preserve"> );</w:t>
+      <w:r>
+        <w:rPr>
+          <w:rFonts w:ascii="Cascadia Code" w:hAnsi="Cascadia Code" w:cs="Cascadia Code"/>
+          <w:color w:val="FF0000"/>
+        </w:rPr>
+        <w:t>( functionName );</w:t>
       </w:r>
     </w:p>
     <w:p>
@@ -9080,7 +8050,6 @@
           <w:color w:val="FF0000"/>
         </w:rPr>
       </w:pPr>
-      <w:proofErr w:type="spellStart"/>
       <w:r>
         <w:rPr>
           <w:rFonts w:ascii="Cascadia Code" w:hAnsi="Cascadia Code" w:cs="Cascadia Code"/>
@@ -9095,29 +8064,12 @@
         </w:rPr>
         <w:t>fire</w:t>
       </w:r>
-      <w:proofErr w:type="spellEnd"/>
-      <w:r>
-        <w:rPr>
-          <w:rFonts w:ascii="Cascadia Code" w:hAnsi="Cascadia Code" w:cs="Cascadia Code"/>
-          <w:color w:val="FF0000"/>
-        </w:rPr>
-        <w:t xml:space="preserve">( </w:t>
-      </w:r>
-      <w:proofErr w:type="spellStart"/>
-      <w:r>
-        <w:rPr>
-          <w:rFonts w:ascii="Cascadia Code" w:hAnsi="Cascadia Code" w:cs="Cascadia Code"/>
-          <w:color w:val="FF0000"/>
-        </w:rPr>
-        <w:t>functionName</w:t>
-      </w:r>
-      <w:proofErr w:type="spellEnd"/>
-      <w:r>
-        <w:rPr>
-          <w:rFonts w:ascii="Cascadia Code" w:hAnsi="Cascadia Code" w:cs="Cascadia Code"/>
-          <w:color w:val="FF0000"/>
-        </w:rPr>
-        <w:t xml:space="preserve"> );</w:t>
+      <w:r>
+        <w:rPr>
+          <w:rFonts w:ascii="Cascadia Code" w:hAnsi="Cascadia Code" w:cs="Cascadia Code"/>
+          <w:color w:val="FF0000"/>
+        </w:rPr>
+        <w:t>( functionName );</w:t>
       </w:r>
     </w:p>
     <w:p>
@@ -9128,7 +8080,6 @@
           <w:color w:val="FF0000"/>
         </w:rPr>
       </w:pPr>
-      <w:proofErr w:type="spellStart"/>
       <w:r>
         <w:rPr>
           <w:rFonts w:ascii="Cascadia Code" w:hAnsi="Cascadia Code" w:cs="Cascadia Code"/>
@@ -9143,29 +8094,12 @@
         </w:rPr>
         <w:t>disable</w:t>
       </w:r>
-      <w:proofErr w:type="spellEnd"/>
-      <w:r>
-        <w:rPr>
-          <w:rFonts w:ascii="Cascadia Code" w:hAnsi="Cascadia Code" w:cs="Cascadia Code"/>
-          <w:color w:val="FF0000"/>
-        </w:rPr>
-        <w:t xml:space="preserve">( </w:t>
-      </w:r>
-      <w:proofErr w:type="spellStart"/>
-      <w:r>
-        <w:rPr>
-          <w:rFonts w:ascii="Cascadia Code" w:hAnsi="Cascadia Code" w:cs="Cascadia Code"/>
-          <w:color w:val="FF0000"/>
-        </w:rPr>
-        <w:t>functionName</w:t>
-      </w:r>
-      <w:proofErr w:type="spellEnd"/>
-      <w:r>
-        <w:rPr>
-          <w:rFonts w:ascii="Cascadia Code" w:hAnsi="Cascadia Code" w:cs="Cascadia Code"/>
-          <w:color w:val="FF0000"/>
-        </w:rPr>
-        <w:t xml:space="preserve"> );</w:t>
+      <w:r>
+        <w:rPr>
+          <w:rFonts w:ascii="Cascadia Code" w:hAnsi="Cascadia Code" w:cs="Cascadia Code"/>
+          <w:color w:val="FF0000"/>
+        </w:rPr>
+        <w:t>( functionName );</w:t>
       </w:r>
     </w:p>
     <w:p>
@@ -9246,6 +8180,223 @@
     <w:p>
       <w:pPr>
         <w:pStyle w:val="ListParagraph"/>
+        <w:numPr>
+          <w:ilvl w:val="0"/>
+          <w:numId w:val="24"/>
+        </w:numPr>
+        <w:rPr>
+          <w:rFonts w:ascii="Cascadia Code" w:hAnsi="Cascadia Code" w:cs="Cascadia Code"/>
+        </w:rPr>
+      </w:pPr>
+      <w:r>
+        <w:rPr>
+          <w:rFonts w:ascii="Cascadia Code" w:hAnsi="Cascadia Code" w:cs="Cascadia Code"/>
+        </w:rPr>
+        <w:t>Deferred objects are representation of an operation that may not have been completed yet.</w:t>
+      </w:r>
+    </w:p>
+    <w:p>
+      <w:pPr>
+        <w:pStyle w:val="ListParagraph"/>
+        <w:jc w:val="both"/>
+        <w:rPr>
+          <w:rFonts w:ascii="Cascadia Code" w:hAnsi="Cascadia Code" w:cs="Cascadia Code"/>
+        </w:rPr>
+      </w:pPr>
+    </w:p>
+    <w:p>
+      <w:pPr>
+        <w:pStyle w:val="ListParagraph"/>
+        <w:jc w:val="both"/>
+        <w:rPr>
+          <w:rFonts w:ascii="Cascadia Code" w:hAnsi="Cascadia Code" w:cs="Cascadia Code"/>
+          <w:color w:val="FF0000"/>
+        </w:rPr>
+      </w:pPr>
+      <w:r>
+        <w:rPr>
+          <w:rFonts w:ascii="Cascadia Code" w:hAnsi="Cascadia Code" w:cs="Cascadia Code"/>
+          <w:color w:val="FF0000"/>
+        </w:rPr>
+        <w:t>var objectName = $.Deffered();</w:t>
+      </w:r>
+    </w:p>
+    <w:p>
+      <w:pPr>
+        <w:pStyle w:val="ListParagraph"/>
+        <w:jc w:val="both"/>
+        <w:rPr>
+          <w:rFonts w:ascii="Cascadia Code" w:hAnsi="Cascadia Code" w:cs="Cascadia Code"/>
+          <w:color w:val="FF0000"/>
+        </w:rPr>
+      </w:pPr>
+      <w:r>
+        <w:rPr>
+          <w:rFonts w:ascii="Cascadia Code" w:hAnsi="Cascadia Code" w:cs="Cascadia Code"/>
+          <w:color w:val="FF0000"/>
+        </w:rPr>
+        <w:t>objectName.resolve();</w:t>
+      </w:r>
+    </w:p>
+    <w:p>
+      <w:pPr>
+        <w:pStyle w:val="ListParagraph"/>
+        <w:jc w:val="both"/>
+        <w:rPr>
+          <w:rFonts w:ascii="Cascadia Code" w:hAnsi="Cascadia Code" w:cs="Cascadia Code"/>
+        </w:rPr>
+      </w:pPr>
+    </w:p>
+    <w:p>
+      <w:pPr>
+        <w:pStyle w:val="ListParagraph"/>
+        <w:numPr>
+          <w:ilvl w:val="0"/>
+          <w:numId w:val="24"/>
+        </w:numPr>
+        <w:jc w:val="both"/>
+        <w:rPr>
+          <w:rFonts w:ascii="Cascadia Code" w:hAnsi="Cascadia Code" w:cs="Cascadia Code"/>
+        </w:rPr>
+      </w:pPr>
+      <w:r>
+        <w:rPr>
+          <w:rFonts w:ascii="Cascadia Code" w:hAnsi="Cascadia Code" w:cs="Cascadia Code"/>
+        </w:rPr>
+        <w:t>Promise object is a representation of the result of a defereed operation, It allows to access the result once deferred object is resolved.</w:t>
+      </w:r>
+    </w:p>
+    <w:p>
+      <w:pPr>
+        <w:pStyle w:val="ListParagraph"/>
+        <w:jc w:val="both"/>
+        <w:rPr>
+          <w:rFonts w:ascii="Cascadia Code" w:hAnsi="Cascadia Code" w:cs="Cascadia Code"/>
+        </w:rPr>
+      </w:pPr>
+    </w:p>
+    <w:p>
+      <w:pPr>
+        <w:pStyle w:val="ListParagraph"/>
+        <w:jc w:val="both"/>
+        <w:rPr>
+          <w:rFonts w:ascii="Cascadia Code" w:hAnsi="Cascadia Code" w:cs="Cascadia Code"/>
+          <w:color w:val="FF0000"/>
+        </w:rPr>
+      </w:pPr>
+      <w:r>
+        <w:rPr>
+          <w:rFonts w:ascii="Cascadia Code" w:hAnsi="Cascadia Code" w:cs="Cascadia Code"/>
+          <w:color w:val="FF0000"/>
+        </w:rPr>
+        <w:t>var promise = objectName.promise();</w:t>
+      </w:r>
+    </w:p>
+    <w:p>
+      <w:pPr>
+        <w:pStyle w:val="ListParagraph"/>
+        <w:jc w:val="both"/>
+        <w:rPr>
+          <w:rFonts w:ascii="Cascadia Code" w:hAnsi="Cascadia Code" w:cs="Cascadia Code"/>
+          <w:color w:val="FF0000"/>
+        </w:rPr>
+      </w:pPr>
+    </w:p>
+    <w:p>
+      <w:pPr>
+        <w:pStyle w:val="ListParagraph"/>
+        <w:jc w:val="both"/>
+        <w:rPr>
+          <w:rFonts w:ascii="Cascadia Code" w:hAnsi="Cascadia Code" w:cs="Cascadia Code"/>
+          <w:color w:val="FF0000"/>
+        </w:rPr>
+      </w:pPr>
+      <w:r>
+        <w:rPr>
+          <w:rFonts w:ascii="Cascadia Code" w:hAnsi="Cascadia Code" w:cs="Cascadia Code"/>
+          <w:color w:val="FF0000"/>
+        </w:rPr>
+        <w:t>promise.done( () =&gt; {} );</w:t>
+      </w:r>
+    </w:p>
+    <w:p>
+      <w:pPr>
+        <w:pStyle w:val="ListParagraph"/>
+        <w:jc w:val="both"/>
+        <w:rPr>
+          <w:rFonts w:ascii="Cascadia Code" w:hAnsi="Cascadia Code" w:cs="Cascadia Code"/>
+          <w:color w:val="FF0000"/>
+        </w:rPr>
+      </w:pPr>
+    </w:p>
+    <w:p>
+      <w:pPr>
+        <w:pStyle w:val="ListParagraph"/>
+        <w:jc w:val="both"/>
+        <w:rPr>
+          <w:rFonts w:ascii="Cascadia Code" w:hAnsi="Cascadia Code" w:cs="Cascadia Code"/>
+          <w:color w:val="FF0000"/>
+        </w:rPr>
+      </w:pPr>
+      <w:r>
+        <w:rPr>
+          <w:rFonts w:ascii="Cascadia Code" w:hAnsi="Cascadia Code" w:cs="Cascadia Code"/>
+          <w:color w:val="FF0000"/>
+        </w:rPr>
+        <w:t>promise.fail( () =&gt; {} );</w:t>
+      </w:r>
+    </w:p>
+    <w:p>
+      <w:pPr>
+        <w:pStyle w:val="ListParagraph"/>
+        <w:jc w:val="both"/>
+        <w:rPr>
+          <w:rFonts w:ascii="Cascadia Code" w:hAnsi="Cascadia Code" w:cs="Cascadia Code"/>
+          <w:color w:val="FF0000"/>
+        </w:rPr>
+      </w:pPr>
+    </w:p>
+    <w:p>
+      <w:pPr>
+        <w:pStyle w:val="ListParagraph"/>
+        <w:numPr>
+          <w:ilvl w:val="0"/>
+          <w:numId w:val="24"/>
+        </w:numPr>
+        <w:jc w:val="both"/>
+        <w:rPr>
+          <w:rFonts w:ascii="Cascadia Code" w:hAnsi="Cascadia Code" w:cs="Cascadia Code"/>
+        </w:rPr>
+      </w:pPr>
+      <w:r>
+        <w:rPr>
+          <w:rFonts w:ascii="Cascadia Code" w:hAnsi="Cascadia Code" w:cs="Cascadia Code"/>
+        </w:rPr>
+        <w:t>When deferred object is resolved, function within promise.done() will be executed.</w:t>
+      </w:r>
+    </w:p>
+    <w:p>
+      <w:pPr>
+        <w:pStyle w:val="ListParagraph"/>
+        <w:numPr>
+          <w:ilvl w:val="0"/>
+          <w:numId w:val="24"/>
+        </w:numPr>
+        <w:jc w:val="both"/>
+        <w:rPr>
+          <w:rFonts w:ascii="Cascadia Code" w:hAnsi="Cascadia Code" w:cs="Cascadia Code"/>
+        </w:rPr>
+      </w:pPr>
+      <w:r>
+        <w:rPr>
+          <w:rFonts w:ascii="Cascadia Code" w:hAnsi="Cascadia Code" w:cs="Cascadia Code"/>
+        </w:rPr>
+        <w:t>When deferred object is rejected, function within promise.fail() will be executed.</w:t>
+      </w:r>
+    </w:p>
+    <w:p>
+      <w:pPr>
+        <w:pStyle w:val="ListParagraph"/>
         <w:jc w:val="both"/>
         <w:rPr>
           <w:rFonts w:ascii="Cascadia Code" w:hAnsi="Cascadia Code" w:cs="Cascadia Code"/>
@@ -9521,23 +8672,7 @@
           <w:rFonts w:ascii="Cascadia Code" w:hAnsi="Cascadia Code" w:cs="Cascadia Code"/>
           <w:color w:val="FF0000"/>
         </w:rPr>
-        <w:t>$(“#</w:t>
-      </w:r>
-      <w:proofErr w:type="spellStart"/>
-      <w:r>
-        <w:rPr>
-          <w:rFonts w:ascii="Cascadia Code" w:hAnsi="Cascadia Code" w:cs="Cascadia Code"/>
-          <w:color w:val="FF0000"/>
-        </w:rPr>
-        <w:t>divEmployee</w:t>
-      </w:r>
-      <w:proofErr w:type="spellEnd"/>
-      <w:r>
-        <w:rPr>
-          <w:rFonts w:ascii="Cascadia Code" w:hAnsi="Cascadia Code" w:cs="Cascadia Code"/>
-          <w:color w:val="FF0000"/>
-        </w:rPr>
-        <w:t xml:space="preserve">”).load( “employee.txt” , </w:t>
+        <w:t xml:space="preserve">$(“#divEmployee”).load( “employee.txt” , </w:t>
       </w:r>
     </w:p>
     <w:p>
@@ -9555,55 +8690,7 @@
           <w:rFonts w:ascii="Cascadia Code" w:hAnsi="Cascadia Code" w:cs="Cascadia Code"/>
           <w:color w:val="FF0000"/>
         </w:rPr>
-        <w:t>function(</w:t>
-      </w:r>
-      <w:proofErr w:type="spellStart"/>
-      <w:r>
-        <w:rPr>
-          <w:rFonts w:ascii="Cascadia Code" w:hAnsi="Cascadia Code" w:cs="Cascadia Code"/>
-          <w:color w:val="FF0000"/>
-        </w:rPr>
-        <w:t>responseTxt</w:t>
-      </w:r>
-      <w:proofErr w:type="spellEnd"/>
-      <w:r>
-        <w:rPr>
-          <w:rFonts w:ascii="Cascadia Code" w:hAnsi="Cascadia Code" w:cs="Cascadia Code"/>
-          <w:color w:val="FF0000"/>
-        </w:rPr>
-        <w:t xml:space="preserve">, </w:t>
-      </w:r>
-      <w:proofErr w:type="spellStart"/>
-      <w:r>
-        <w:rPr>
-          <w:rFonts w:ascii="Cascadia Code" w:hAnsi="Cascadia Code" w:cs="Cascadia Code"/>
-          <w:color w:val="FF0000"/>
-        </w:rPr>
-        <w:t>statusTxt</w:t>
-      </w:r>
-      <w:proofErr w:type="spellEnd"/>
-      <w:r>
-        <w:rPr>
-          <w:rFonts w:ascii="Cascadia Code" w:hAnsi="Cascadia Code" w:cs="Cascadia Code"/>
-          <w:color w:val="FF0000"/>
-        </w:rPr>
-        <w:t xml:space="preserve">, </w:t>
-      </w:r>
-      <w:proofErr w:type="spellStart"/>
-      <w:r>
-        <w:rPr>
-          <w:rFonts w:ascii="Cascadia Code" w:hAnsi="Cascadia Code" w:cs="Cascadia Code"/>
-          <w:color w:val="FF0000"/>
-        </w:rPr>
-        <w:t>xhr</w:t>
-      </w:r>
-      <w:proofErr w:type="spellEnd"/>
-      <w:r>
-        <w:rPr>
-          <w:rFonts w:ascii="Cascadia Code" w:hAnsi="Cascadia Code" w:cs="Cascadia Code"/>
-          <w:color w:val="FF0000"/>
-        </w:rPr>
-        <w:t>){</w:t>
+        <w:t>function(responseTxt, statusTxt, xhr){</w:t>
       </w:r>
     </w:p>
     <w:p>
@@ -9628,23 +8715,7 @@
           <w:color w:val="FF0000"/>
         </w:rPr>
         <w:tab/>
-        <w:t>if(</w:t>
-      </w:r>
-      <w:proofErr w:type="spellStart"/>
-      <w:r>
-        <w:rPr>
-          <w:rFonts w:ascii="Cascadia Code" w:hAnsi="Cascadia Code" w:cs="Cascadia Code"/>
-          <w:color w:val="FF0000"/>
-        </w:rPr>
-        <w:t>statusTxt</w:t>
-      </w:r>
-      <w:proofErr w:type="spellEnd"/>
-      <w:r>
-        <w:rPr>
-          <w:rFonts w:ascii="Cascadia Code" w:hAnsi="Cascadia Code" w:cs="Cascadia Code"/>
-          <w:color w:val="FF0000"/>
-        </w:rPr>
-        <w:t xml:space="preserve"> == “success”){</w:t>
+        <w:t>if(statusTxt == “success”){</w:t>
       </w:r>
     </w:p>
     <w:p>
@@ -9712,23 +8783,7 @@
           <w:rFonts w:ascii="Cascadia Code" w:hAnsi="Cascadia Code" w:cs="Cascadia Code"/>
           <w:color w:val="FF0000"/>
         </w:rPr>
-        <w:t>if(</w:t>
-      </w:r>
-      <w:proofErr w:type="spellStart"/>
-      <w:r>
-        <w:rPr>
-          <w:rFonts w:ascii="Cascadia Code" w:hAnsi="Cascadia Code" w:cs="Cascadia Code"/>
-          <w:color w:val="FF0000"/>
-        </w:rPr>
-        <w:t>statusTxt</w:t>
-      </w:r>
-      <w:proofErr w:type="spellEnd"/>
-      <w:r>
-        <w:rPr>
-          <w:rFonts w:ascii="Cascadia Code" w:hAnsi="Cascadia Code" w:cs="Cascadia Code"/>
-          <w:color w:val="FF0000"/>
-        </w:rPr>
-        <w:t xml:space="preserve"> == “error”){</w:t>
+        <w:t>if(statusTxt == “error”){</w:t>
       </w:r>
     </w:p>
     <w:p>
@@ -9956,23 +9011,7 @@
           <w:rFonts w:ascii="Cascadia Code" w:hAnsi="Cascadia Code" w:cs="Cascadia Code"/>
           <w:color w:val="FF0000"/>
         </w:rPr>
-        <w:t>$.post(“URL” , { name : “</w:t>
-      </w:r>
-      <w:proofErr w:type="spellStart"/>
-      <w:r>
-        <w:rPr>
-          <w:rFonts w:ascii="Cascadia Code" w:hAnsi="Cascadia Code" w:cs="Cascadia Code"/>
-          <w:color w:val="FF0000"/>
-        </w:rPr>
-        <w:t>yash</w:t>
-      </w:r>
-      <w:proofErr w:type="spellEnd"/>
-      <w:r>
-        <w:rPr>
-          <w:rFonts w:ascii="Cascadia Code" w:hAnsi="Cascadia Code" w:cs="Cascadia Code"/>
-          <w:color w:val="FF0000"/>
-        </w:rPr>
-        <w:t xml:space="preserve">” , college : “GEC Rajkot”}, </w:t>
+        <w:t xml:space="preserve">$.post(“URL” , { name : “yash” , college : “GEC Rajkot”}, </w:t>
       </w:r>
     </w:p>
     <w:p>
@@ -10073,21 +9112,7 @@
         <w:rPr>
           <w:rFonts w:ascii="Cascadia Code" w:hAnsi="Cascadia Code" w:cs="Cascadia Code"/>
         </w:rPr>
-        <w:t xml:space="preserve">JSON stands for </w:t>
-      </w:r>
-      <w:proofErr w:type="spellStart"/>
-      <w:r>
-        <w:rPr>
-          <w:rFonts w:ascii="Cascadia Code" w:hAnsi="Cascadia Code" w:cs="Cascadia Code"/>
-        </w:rPr>
-        <w:t>javascript</w:t>
-      </w:r>
-      <w:proofErr w:type="spellEnd"/>
-      <w:r>
-        <w:rPr>
-          <w:rFonts w:ascii="Cascadia Code" w:hAnsi="Cascadia Code" w:cs="Cascadia Code"/>
-        </w:rPr>
-        <w:t xml:space="preserve"> object notation.</w:t>
+        <w:t>JSON stands for javascript object notation.</w:t>
       </w:r>
     </w:p>
     <w:p>
@@ -10132,23 +9157,7 @@
           <w:rFonts w:ascii="Cascadia Code" w:hAnsi="Cascadia Code" w:cs="Cascadia Code"/>
           <w:color w:val="FF0000"/>
         </w:rPr>
-        <w:t>{“employee” : [{ “name” : “</w:t>
-      </w:r>
-      <w:proofErr w:type="spellStart"/>
-      <w:r>
-        <w:rPr>
-          <w:rFonts w:ascii="Cascadia Code" w:hAnsi="Cascadia Code" w:cs="Cascadia Code"/>
-          <w:color w:val="FF0000"/>
-        </w:rPr>
-        <w:t>yash</w:t>
-      </w:r>
-      <w:proofErr w:type="spellEnd"/>
-      <w:r>
-        <w:rPr>
-          <w:rFonts w:ascii="Cascadia Code" w:hAnsi="Cascadia Code" w:cs="Cascadia Code"/>
-          <w:color w:val="FF0000"/>
-        </w:rPr>
-        <w:t>”, “college” : “GEC” },</w:t>
+        <w:t>{“employee” : [{ “name” : “yash”, “college” : “GEC” },</w:t>
       </w:r>
     </w:p>
     <w:p>
@@ -10166,23 +9175,7 @@
           <w:rFonts w:ascii="Cascadia Code" w:hAnsi="Cascadia Code" w:cs="Cascadia Code"/>
           <w:color w:val="FF0000"/>
         </w:rPr>
-        <w:t xml:space="preserve">      “name” : “</w:t>
-      </w:r>
-      <w:proofErr w:type="spellStart"/>
-      <w:r>
-        <w:rPr>
-          <w:rFonts w:ascii="Cascadia Code" w:hAnsi="Cascadia Code" w:cs="Cascadia Code"/>
-          <w:color w:val="FF0000"/>
-        </w:rPr>
-        <w:t>satyam</w:t>
-      </w:r>
-      <w:proofErr w:type="spellEnd"/>
-      <w:r>
-        <w:rPr>
-          <w:rFonts w:ascii="Cascadia Code" w:hAnsi="Cascadia Code" w:cs="Cascadia Code"/>
-          <w:color w:val="FF0000"/>
-        </w:rPr>
-        <w:t>”, “college” : “GEC”]}</w:t>
+        <w:t xml:space="preserve">      “name” : “satyam”, “college” : “GEC”]}</w:t>
       </w:r>
     </w:p>
     <w:p>
@@ -10302,8 +9295,8 @@
       </w:r>
     </w:p>
     <w:sectPr>
-      <w:footerReference w:type="default" r:id="rId77"/>
-      <w:footerReference w:type="first" r:id="rId78"/>
+      <w:footerReference w:type="default" r:id="rId75"/>
+      <w:footerReference w:type="first" r:id="rId76"/>
       <w:pgSz w:w="11906" w:h="16838"/>
       <w:pgMar w:top="1440" w:right="1440" w:bottom="1440" w:left="1440" w:header="708" w:footer="708" w:gutter="0"/>
       <w:pgNumType w:start="0"/>
@@ -12727,7 +11720,7 @@
   <w:abstractNum w:abstractNumId="18" w15:restartNumberingAfterBreak="0">
     <w:nsid w:val="57314610"/>
     <w:multiLevelType w:val="hybridMultilevel"/>
-    <w:tmpl w:val="1C86C3B0"/>
+    <w:tmpl w:val="E632C6B4"/>
     <w:lvl w:ilvl="0" w:tplc="40090001">
       <w:start w:val="1"/>
       <w:numFmt w:val="bullet"/>

</xml_diff>

<commit_message>
Changes in jQuery demo
</commit_message>
<xml_diff>
--- a/Document/GUI Basic Document/6_jQuery/jQuery.docx
+++ b/Document/GUI Basic Document/6_jQuery/jQuery.docx
@@ -1117,7 +1117,7 @@
               <w:rPr>
                 <w:rFonts w:ascii="Cascadia Code" w:hAnsi="Cascadia Code" w:cs="Cascadia Code"/>
               </w:rPr>
-              <w:t>7</w:t>
+              <w:t>8</w:t>
             </w:r>
             <w:r>
               <w:rPr>
@@ -1207,7 +1207,7 @@
               <w:rPr>
                 <w:rFonts w:ascii="Cascadia Code" w:hAnsi="Cascadia Code" w:cs="Cascadia Code"/>
               </w:rPr>
-              <w:t>7</w:t>
+              <w:t>9</w:t>
             </w:r>
             <w:r>
               <w:rPr>
@@ -5444,71 +5444,6 @@
         <w:tc>
           <w:tcPr>
             <w:tcW w:w="3536" w:type="dxa"/>
-            <w:shd w:val="clear" w:color="auto" w:fill="FFFFFF"/>
-            <w:tcMar>
-              <w:top w:w="120" w:type="dxa"/>
-              <w:left w:w="240" w:type="dxa"/>
-              <w:bottom w:w="120" w:type="dxa"/>
-              <w:right w:w="120" w:type="dxa"/>
-            </w:tcMar>
-            <w:hideMark/>
-          </w:tcPr>
-          <w:p>
-            <w:pPr>
-              <w:jc w:val="both"/>
-              <w:rPr>
-                <w:rFonts w:ascii="Cascadia Code" w:hAnsi="Cascadia Code" w:cs="Cascadia Code"/>
-                <w:color w:val="FF0000"/>
-              </w:rPr>
-            </w:pPr>
-            <w:hyperlink r:id="rId58" w:history="1">
-              <w:r>
-                <w:rPr>
-                  <w:rStyle w:val="Hyperlink"/>
-                  <w:rFonts w:ascii="Cascadia Code" w:hAnsi="Cascadia Code" w:cs="Cascadia Code"/>
-                  <w:color w:val="FF0000"/>
-                  <w:u w:val="none"/>
-                </w:rPr>
-                <w:t>hover()</w:t>
-              </w:r>
-            </w:hyperlink>
-          </w:p>
-        </w:tc>
-        <w:tc>
-          <w:tcPr>
-            <w:tcW w:w="6306" w:type="dxa"/>
-            <w:shd w:val="clear" w:color="auto" w:fill="FFFFFF"/>
-            <w:tcMar>
-              <w:top w:w="120" w:type="dxa"/>
-              <w:left w:w="120" w:type="dxa"/>
-              <w:bottom w:w="120" w:type="dxa"/>
-              <w:right w:w="120" w:type="dxa"/>
-            </w:tcMar>
-            <w:hideMark/>
-          </w:tcPr>
-          <w:p>
-            <w:pPr>
-              <w:jc w:val="both"/>
-              <w:rPr>
-                <w:rFonts w:ascii="Cascadia Code" w:hAnsi="Cascadia Code" w:cs="Cascadia Code"/>
-              </w:rPr>
-            </w:pPr>
-            <w:r>
-              <w:rPr>
-                <w:rFonts w:ascii="Cascadia Code" w:hAnsi="Cascadia Code" w:cs="Cascadia Code"/>
-              </w:rPr>
-              <w:t>Attaches two event handlers to the hover event</w:t>
-            </w:r>
-          </w:p>
-        </w:tc>
-      </w:tr>
-      <w:tr>
-        <w:trPr>
-          <w:trHeight w:val="143"/>
-        </w:trPr>
-        <w:tc>
-          <w:tcPr>
-            <w:tcW w:w="3536" w:type="dxa"/>
             <w:shd w:val="clear" w:color="auto" w:fill="E7E9EB"/>
             <w:tcMar>
               <w:top w:w="120" w:type="dxa"/>
@@ -5526,7 +5461,7 @@
                 <w:color w:val="FF0000"/>
               </w:rPr>
             </w:pPr>
-            <w:hyperlink r:id="rId59" w:history="1">
+            <w:hyperlink r:id="rId58" w:history="1">
               <w:r>
                 <w:rPr>
                   <w:rStyle w:val="Hyperlink"/>
@@ -5591,7 +5526,7 @@
                 <w:color w:val="FF0000"/>
               </w:rPr>
             </w:pPr>
-            <w:hyperlink r:id="rId60" w:history="1">
+            <w:hyperlink r:id="rId59" w:history="1">
               <w:r>
                 <w:rPr>
                   <w:rStyle w:val="Hyperlink"/>
@@ -5656,7 +5591,7 @@
                 <w:color w:val="FF0000"/>
               </w:rPr>
             </w:pPr>
-            <w:hyperlink r:id="rId61" w:history="1">
+            <w:hyperlink r:id="rId60" w:history="1">
               <w:r>
                 <w:rPr>
                   <w:rStyle w:val="Hyperlink"/>
@@ -5721,7 +5656,7 @@
                 <w:color w:val="FF0000"/>
               </w:rPr>
             </w:pPr>
-            <w:hyperlink r:id="rId62" w:history="1">
+            <w:hyperlink r:id="rId61" w:history="1">
               <w:r>
                 <w:rPr>
                   <w:rStyle w:val="Hyperlink"/>
@@ -5786,7 +5721,7 @@
                 <w:color w:val="FF0000"/>
               </w:rPr>
             </w:pPr>
-            <w:hyperlink r:id="rId63" w:history="1">
+            <w:hyperlink r:id="rId62" w:history="1">
               <w:r>
                 <w:rPr>
                   <w:rStyle w:val="Hyperlink"/>
@@ -5851,7 +5786,7 @@
                 <w:color w:val="FF0000"/>
               </w:rPr>
             </w:pPr>
-            <w:hyperlink r:id="rId64" w:history="1">
+            <w:hyperlink r:id="rId63" w:history="1">
               <w:r>
                 <w:rPr>
                   <w:rStyle w:val="Hyperlink"/>
@@ -5916,7 +5851,7 @@
                 <w:color w:val="FF0000"/>
               </w:rPr>
             </w:pPr>
-            <w:hyperlink r:id="rId65" w:history="1">
+            <w:hyperlink r:id="rId64" w:history="1">
               <w:r>
                 <w:rPr>
                   <w:rStyle w:val="Hyperlink"/>
@@ -5981,7 +5916,7 @@
                 <w:color w:val="FF0000"/>
               </w:rPr>
             </w:pPr>
-            <w:hyperlink r:id="rId66" w:history="1">
+            <w:hyperlink r:id="rId65" w:history="1">
               <w:r>
                 <w:rPr>
                   <w:rStyle w:val="Hyperlink"/>
@@ -6046,7 +5981,7 @@
                 <w:color w:val="FF0000"/>
               </w:rPr>
             </w:pPr>
-            <w:hyperlink r:id="rId67" w:history="1">
+            <w:hyperlink r:id="rId66" w:history="1">
               <w:r>
                 <w:rPr>
                   <w:rStyle w:val="Hyperlink"/>
@@ -6111,7 +6046,7 @@
                 <w:color w:val="FF0000"/>
               </w:rPr>
             </w:pPr>
-            <w:hyperlink r:id="rId68" w:history="1">
+            <w:hyperlink r:id="rId67" w:history="1">
               <w:r>
                 <w:rPr>
                   <w:rStyle w:val="Hyperlink"/>
@@ -6176,7 +6111,7 @@
                 <w:color w:val="FF0000"/>
               </w:rPr>
             </w:pPr>
-            <w:hyperlink r:id="rId69" w:history="1">
+            <w:hyperlink r:id="rId68" w:history="1">
               <w:r>
                 <w:rPr>
                   <w:rStyle w:val="Hyperlink"/>
@@ -6241,7 +6176,7 @@
                 <w:color w:val="FF0000"/>
               </w:rPr>
             </w:pPr>
-            <w:hyperlink r:id="rId70" w:history="1">
+            <w:hyperlink r:id="rId69" w:history="1">
               <w:r>
                 <w:rPr>
                   <w:rStyle w:val="Hyperlink"/>
@@ -6306,7 +6241,7 @@
                 <w:color w:val="FF0000"/>
               </w:rPr>
             </w:pPr>
-            <w:hyperlink r:id="rId71" w:history="1">
+            <w:hyperlink r:id="rId70" w:history="1">
               <w:r>
                 <w:rPr>
                   <w:rStyle w:val="Hyperlink"/>
@@ -6371,7 +6306,7 @@
                 <w:color w:val="FF0000"/>
               </w:rPr>
             </w:pPr>
-            <w:hyperlink r:id="rId72" w:history="1">
+            <w:hyperlink r:id="rId71" w:history="1">
               <w:r>
                 <w:rPr>
                   <w:rStyle w:val="Hyperlink"/>
@@ -6436,7 +6371,7 @@
                 <w:color w:val="FF0000"/>
               </w:rPr>
             </w:pPr>
-            <w:hyperlink r:id="rId73" w:history="1">
+            <w:hyperlink r:id="rId72" w:history="1">
               <w:r>
                 <w:rPr>
                   <w:rStyle w:val="Hyperlink"/>
@@ -6501,7 +6436,7 @@
                 <w:color w:val="FF0000"/>
               </w:rPr>
             </w:pPr>
-            <w:hyperlink r:id="rId74" w:history="1">
+            <w:hyperlink r:id="rId73" w:history="1">
               <w:r>
                 <w:rPr>
                   <w:rStyle w:val="Hyperlink"/>
@@ -6552,12 +6487,53 @@
           <w:szCs w:val="40"/>
         </w:rPr>
       </w:pPr>
-      <w:r>
+    </w:p>
+    <w:p>
+      <w:pPr>
+        <w:jc w:val="both"/>
         <w:rPr>
           <w:rFonts w:ascii="Cascadia Code" w:hAnsi="Cascadia Code" w:cs="Cascadia Code"/>
           <w:sz w:val="40"/>
           <w:szCs w:val="40"/>
         </w:rPr>
+      </w:pPr>
+    </w:p>
+    <w:p>
+      <w:pPr>
+        <w:jc w:val="both"/>
+        <w:rPr>
+          <w:rFonts w:ascii="Cascadia Code" w:hAnsi="Cascadia Code" w:cs="Cascadia Code"/>
+          <w:sz w:val="40"/>
+          <w:szCs w:val="40"/>
+        </w:rPr>
+      </w:pPr>
+    </w:p>
+    <w:p>
+      <w:pPr>
+        <w:jc w:val="both"/>
+        <w:rPr>
+          <w:rFonts w:ascii="Cascadia Code" w:hAnsi="Cascadia Code" w:cs="Cascadia Code"/>
+          <w:sz w:val="40"/>
+          <w:szCs w:val="40"/>
+        </w:rPr>
+      </w:pPr>
+    </w:p>
+    <w:p>
+      <w:pPr>
+        <w:jc w:val="both"/>
+        <w:rPr>
+          <w:rFonts w:ascii="Cascadia Code" w:hAnsi="Cascadia Code" w:cs="Cascadia Code"/>
+          <w:sz w:val="40"/>
+          <w:szCs w:val="40"/>
+        </w:rPr>
+      </w:pPr>
+      <w:r>
+        <w:rPr>
+          <w:rFonts w:ascii="Cascadia Code" w:hAnsi="Cascadia Code" w:cs="Cascadia Code"/>
+          <w:sz w:val="40"/>
+          <w:szCs w:val="40"/>
+        </w:rPr>
+        <w:lastRenderedPageBreak/>
         <w:t>How to fire event programmatically ?</w:t>
       </w:r>
     </w:p>
@@ -6659,20 +6635,8 @@
         <w:rPr>
           <w:rFonts w:ascii="Cascadia Code" w:hAnsi="Cascadia Code" w:cs="Cascadia Code"/>
         </w:rPr>
-        <w:lastRenderedPageBreak/>
         <w:br w:type="page"/>
       </w:r>
-    </w:p>
-    <w:p>
-      <w:pPr>
-        <w:jc w:val="both"/>
-        <w:rPr>
-          <w:rFonts w:ascii="Cascadia Code" w:hAnsi="Cascadia Code" w:cs="Cascadia Code"/>
-          <w:sz w:val="44"/>
-          <w:szCs w:val="44"/>
-          <w:u w:val="single"/>
-        </w:rPr>
-      </w:pPr>
       <w:r>
         <w:rPr>
           <w:rFonts w:ascii="Cascadia Code" w:hAnsi="Cascadia Code" w:cs="Cascadia Code"/>
@@ -6760,6 +6724,25 @@
     </w:p>
     <w:p>
       <w:pPr>
+        <w:pStyle w:val="ListParagraph"/>
+        <w:numPr>
+          <w:ilvl w:val="0"/>
+          <w:numId w:val="22"/>
+        </w:numPr>
+        <w:jc w:val="both"/>
+        <w:rPr>
+          <w:rFonts w:ascii="Cascadia Code" w:hAnsi="Cascadia Code" w:cs="Cascadia Code"/>
+        </w:rPr>
+      </w:pPr>
+      <w:r>
+        <w:rPr>
+          <w:rFonts w:ascii="Cascadia Code" w:hAnsi="Cascadia Code" w:cs="Cascadia Code"/>
+        </w:rPr>
+        <w:t>Demo is prepared for jQuery validation which validates username, email address, mobile number, password and confirm password.</w:t>
+      </w:r>
+    </w:p>
+    <w:p>
+      <w:pPr>
         <w:rPr>
           <w:rFonts w:ascii="Cascadia Code" w:hAnsi="Cascadia Code" w:cs="Cascadia Code"/>
         </w:rPr>
@@ -8561,6 +8544,38 @@
     </w:p>
     <w:p>
       <w:pPr>
+        <w:pStyle w:val="ListParagraph"/>
+        <w:numPr>
+          <w:ilvl w:val="0"/>
+          <w:numId w:val="25"/>
+        </w:numPr>
+        <w:jc w:val="both"/>
+        <w:rPr>
+          <w:rFonts w:ascii="Cascadia Code" w:hAnsi="Cascadia Code" w:cs="Cascadia Code"/>
+        </w:rPr>
+      </w:pPr>
+      <w:r>
+        <w:rPr>
+          <w:rFonts w:ascii="Cascadia Code" w:hAnsi="Cascadia Code" w:cs="Cascadia Code"/>
+        </w:rPr>
+        <w:t xml:space="preserve">Ajax provides a powerful method called </w:t>
+      </w:r>
+      <w:r>
+        <w:rPr>
+          <w:rFonts w:ascii="Cascadia Code" w:hAnsi="Cascadia Code" w:cs="Cascadia Code"/>
+          <w:color w:val="FF0000"/>
+        </w:rPr>
+        <w:t xml:space="preserve">$.ajax() </w:t>
+      </w:r>
+      <w:r>
+        <w:rPr>
+          <w:rFonts w:ascii="Cascadia Code" w:hAnsi="Cascadia Code" w:cs="Cascadia Code"/>
+        </w:rPr>
+        <w:t xml:space="preserve">which can send HTTP request to server and loads data from that server, it has attributes by using which we can decide request should be GET or POST, asynchronous or synchronous, timeout, url and many more. </w:t>
+      </w:r>
+    </w:p>
+    <w:p>
+      <w:pPr>
         <w:jc w:val="both"/>
         <w:rPr>
           <w:rFonts w:ascii="Cascadia Code" w:hAnsi="Cascadia Code" w:cs="Cascadia Code"/>
@@ -8994,7 +9009,6 @@
           <w:sz w:val="40"/>
           <w:szCs w:val="40"/>
         </w:rPr>
-        <w:lastRenderedPageBreak/>
         <w:t>post()</w:t>
       </w:r>
     </w:p>
@@ -9295,8 +9309,8 @@
       </w:r>
     </w:p>
     <w:sectPr>
-      <w:footerReference w:type="default" r:id="rId75"/>
-      <w:footerReference w:type="first" r:id="rId76"/>
+      <w:footerReference w:type="default" r:id="rId74"/>
+      <w:footerReference w:type="first" r:id="rId75"/>
       <w:pgSz w:w="11906" w:h="16838"/>
       <w:pgMar w:top="1440" w:right="1440" w:bottom="1440" w:left="1440" w:header="708" w:footer="708" w:gutter="0"/>
       <w:pgNumType w:start="0"/>

</xml_diff>